<commit_message>
vault backup: 2022-09-20 21:42:56
</commit_message>
<xml_diff>
--- a/Geschichte/Amerikanische Revolution/Aufgabe 1 für den 13.09.2022.docx
+++ b/Geschichte/Amerikanische Revolution/Aufgabe 1 für den 13.09.2022.docx
@@ -34,7 +34,7 @@
     </w:p>
     <w:p>
       <w:pPr>
-        <w:pStyle w:val="656"/>
+        <w:pStyle w:val="841"/>
         <w:numPr>
           <w:ilvl w:val="0"/>
           <w:numId w:val="4"/>
@@ -90,7 +90,7 @@
     </w:p>
     <w:p>
       <w:pPr>
-        <w:pStyle w:val="656"/>
+        <w:pStyle w:val="841"/>
         <w:numPr>
           <w:ilvl w:val="0"/>
           <w:numId w:val="4"/>
@@ -111,7 +111,7 @@
     </w:p>
     <w:p>
       <w:pPr>
-        <w:pStyle w:val="656"/>
+        <w:pStyle w:val="841"/>
         <w:numPr>
           <w:ilvl w:val="0"/>
           <w:numId w:val="5"/>
@@ -137,10 +137,11 @@
           <w:highlight w:val="none"/>
         </w:rPr>
       </w:r>
+      <w:r/>
     </w:p>
     <w:p>
       <w:pPr>
-        <w:pStyle w:val="656"/>
+        <w:pStyle w:val="841"/>
         <w:numPr>
           <w:ilvl w:val="0"/>
           <w:numId w:val="5"/>
@@ -166,10 +167,11 @@
           <w:highlight w:val="none"/>
         </w:rPr>
       </w:r>
+      <w:r/>
     </w:p>
     <w:p>
       <w:pPr>
-        <w:pStyle w:val="656"/>
+        <w:pStyle w:val="841"/>
         <w:numPr>
           <w:ilvl w:val="0"/>
           <w:numId w:val="5"/>
@@ -195,10 +197,11 @@
           <w:highlight w:val="none"/>
         </w:rPr>
       </w:r>
+      <w:r/>
     </w:p>
     <w:p>
       <w:pPr>
-        <w:pStyle w:val="656"/>
+        <w:pStyle w:val="841"/>
         <w:numPr>
           <w:ilvl w:val="0"/>
           <w:numId w:val="4"/>
@@ -219,7 +222,7 @@
     </w:p>
     <w:p>
       <w:pPr>
-        <w:pStyle w:val="656"/>
+        <w:pStyle w:val="841"/>
         <w:numPr>
           <w:ilvl w:val="0"/>
           <w:numId w:val="6"/>
@@ -244,10 +247,11 @@
           <w:highlight w:val="none"/>
         </w:rPr>
       </w:r>
+      <w:r/>
     </w:p>
     <w:p>
       <w:pPr>
-        <w:pStyle w:val="656"/>
+        <w:pStyle w:val="841"/>
         <w:numPr>
           <w:ilvl w:val="0"/>
           <w:numId w:val="6"/>
@@ -272,10 +276,11 @@
           <w:highlight w:val="none"/>
         </w:rPr>
       </w:r>
+      <w:r/>
     </w:p>
     <w:p>
       <w:pPr>
-        <w:pStyle w:val="656"/>
+        <w:pStyle w:val="841"/>
         <w:numPr>
           <w:ilvl w:val="0"/>
           <w:numId w:val="6"/>
@@ -300,10 +305,11 @@
           <w:highlight w:val="none"/>
         </w:rPr>
       </w:r>
+      <w:r/>
     </w:p>
     <w:p>
       <w:pPr>
-        <w:pStyle w:val="656"/>
+        <w:pStyle w:val="841"/>
         <w:numPr>
           <w:ilvl w:val="0"/>
           <w:numId w:val="6"/>
@@ -328,10 +334,11 @@
           <w:highlight w:val="none"/>
         </w:rPr>
       </w:r>
+      <w:r/>
     </w:p>
     <w:p>
       <w:pPr>
-        <w:pStyle w:val="656"/>
+        <w:pStyle w:val="841"/>
         <w:numPr>
           <w:ilvl w:val="0"/>
           <w:numId w:val="4"/>
@@ -373,44 +380,6 @@
     </w:p>
     <w:p>
       <w:pPr>
-        <w:ind w:left="720" w:firstLine="0"/>
-        <w:rPr>
-          <w:sz w:val="24"/>
-          <w:szCs w:val="24"/>
-        </w:rPr>
-      </w:pPr>
-      <w:r>
-        <w:rPr>
-          <w:sz w:val="24"/>
-          <w:szCs w:val="24"/>
-        </w:rPr>
-      </w:r>
-      <w:r/>
-    </w:p>
-    <w:p>
-      <w:pPr>
-        <w:rPr>
-          <w:sz w:val="24"/>
-          <w:szCs w:val="24"/>
-        </w:rPr>
-      </w:pPr>
-      <w:r>
-        <w:rPr>
-          <w:sz w:val="24"/>
-          <w:szCs w:val="24"/>
-          <w:highlight w:val="none"/>
-        </w:rPr>
-      </w:r>
-      <w:r>
-        <w:rPr>
-          <w:sz w:val="24"/>
-          <w:szCs w:val="24"/>
-          <w:highlight w:val="none"/>
-        </w:rPr>
-      </w:r>
-    </w:p>
-    <w:p>
-      <w:pPr>
         <w:rPr>
           <w:szCs w:val="24"/>
           <w:highlight w:val="none"/>
@@ -424,7 +393,10 @@
         <w:t xml:space="preserve">Bei dem hier vorliegenden Material handelt es sich um</w:t>
       </w:r>
       <w:r>
-        <w:t xml:space="preserve"> den „Mayflower Compact“ zitiert aus S. 26 „Ursprünge unserer Freiheit. Von der Amerikanischen Revolution zum Bonner Grundgesetz“, welches von Peter Schulz verfasst wurde und 1898 in Hamburg veröffentlicht wurde. In diesem Vertrag legen die Puritaner vor ihren Königen auf was die Struktur und die Ziele ihrer Kolonie sein sollen.</w:t>
+        <w:t xml:space="preserve"> den „Mayflower Compact“ zitiert aus S. 26 „Ursprünge unserer Freiheit. Vo</w:t>
+      </w:r>
+      <w:r>
+        <w:t xml:space="preserve">n der Amerikanischen Revolution zum Bonner Grundgesetz“, welches von Peter Schulz herausgegeben wurde und 1998 in Hamburg veröffentlicht wurde. In diesem Vertrag legen die Puritaner vor ihren Königen auf was die Struktur und die Ziele ihrer Kolonie sein sollen.</w:t>
       </w:r>
       <w:r>
         <w:rPr>
@@ -432,6 +404,7 @@
           <w:szCs w:val="24"/>
         </w:rPr>
       </w:r>
+      <w:r/>
     </w:p>
     <w:p>
       <w:pPr>
@@ -453,6 +426,7 @@
           <w:highlight w:val="none"/>
         </w:rPr>
       </w:r>
+      <w:r/>
     </w:p>
     <w:p>
       <w:pPr>
@@ -465,7 +439,13 @@
         <w:rPr>
           <w:highlight w:val="none"/>
         </w:rPr>
-        <w:t xml:space="preserve">Im Folgenden Sinnabschnitt stellen die Puritaner grob ihre Vorstellung von dem Aufbau und den Zielen ihrer Kolonie vor. Ihre Ziele beschreiben sie hier als eine Missionierung der nördlichen Teile Virginias (vgl. Z. 5-8). Hier für Planen sie bürokratische Strukturen zu schaffen.</w:t>
+        <w:t xml:space="preserve">Im Folgenden Sinnabsch</w:t>
+      </w:r>
+      <w:r>
+        <w:rPr>
+          <w:highlight w:val="none"/>
+        </w:rPr>
+        <w:t xml:space="preserve">nitt stellen die Puritaner grob ihre Vorstellung von dem Aufbau und den Zielen ihrer Kolonie vor. Ihre Ziele beschreiben sie hier als eine Missionierung der nördlichen Teile Virginias (vgl. Z. 5-8). Hier für Planen sie bürokratische Strukturen zu schaffen.</w:t>
       </w:r>
       <w:r>
         <w:rPr>
@@ -473,6 +453,7 @@
           <w:highlight w:val="none"/>
         </w:rPr>
       </w:r>
+      <w:r/>
     </w:p>
     <w:p>
       <w:pPr>
@@ -512,7 +493,14 @@
           <w:szCs w:val="24"/>
           <w:highlight w:val="none"/>
         </w:rPr>
-        <w:t xml:space="preserve">Die Wahrhaftigkeit des „Mayflower Compact“ scheint mir teilweise fragwürdig in seiner Darstellung des Verhältnisses der Puritaner und deren weltlichen Königen. Die Puritaner waren religiös Verfolgte und bezeichnen sich hier dennoch als „treue Untertanen“ (Z. 2). </w:t>
+        <w:t xml:space="preserve">Die Wah</w:t>
+      </w:r>
+      <w:r>
+        <w:rPr>
+          <w:szCs w:val="24"/>
+          <w:highlight w:val="none"/>
+        </w:rPr>
+        <w:t xml:space="preserve">rhaftigkeit des „Mayflower Compact“ scheint mir teilweise fragwürdig in seiner Darstellung des Verhältnisses der Puritaner und deren weltlichen Königen. Die Puritaner waren religiös Verfolgte und bezeichnen sich hier dennoch als „treue Untertanen“ (Z. 2). </w:t>
       </w:r>
       <w:r>
         <w:rPr>
@@ -520,6 +508,7 @@
           <w:highlight w:val="none"/>
         </w:rPr>
       </w:r>
+      <w:r/>
     </w:p>
     <w:p>
       <w:pPr>
@@ -538,6 +527,7 @@
           <w:highlight w:val="none"/>
         </w:rPr>
       </w:r>
+      <w:r/>
     </w:p>
     <w:sectPr>
       <w:headerReference w:type="default" r:id="rId9"/>
@@ -611,7 +601,7 @@
 <w:hdr xmlns:wpc="http://schemas.microsoft.com/office/word/2010/wordprocessingCanvas" xmlns:mc="http://schemas.openxmlformats.org/markup-compatibility/2006" xmlns:o="urn:schemas-microsoft-com:office:office" xmlns:r="http://schemas.openxmlformats.org/officeDocument/2006/relationships" xmlns:m="http://schemas.openxmlformats.org/officeDocument/2006/math" xmlns:v="urn:schemas-microsoft-com:vml" xmlns:wp14="http://schemas.microsoft.com/office/word/2010/wordprocessingDrawing" xmlns:wp="http://schemas.openxmlformats.org/drawingml/2006/wordprocessingDrawing" xmlns:w10="urn:schemas-microsoft-com:office:word" xmlns:w="http://schemas.openxmlformats.org/wordprocessingml/2006/main" xmlns:w14="http://schemas.microsoft.com/office/word/2010/wordml" xmlns:w15="http://schemas.microsoft.com/office/word/2012/wordml" xmlns:wpg="http://schemas.microsoft.com/office/word/2010/wordprocessingGroup" xmlns:wpi="http://schemas.microsoft.com/office/word/2010/wordprocessingInk" xmlns:wne="http://schemas.microsoft.com/office/word/2006/wordml" xmlns:a="http://schemas.openxmlformats.org/drawingml/2006/main" xmlns:wps="http://schemas.microsoft.com/office/word/2010/wordprocessingShape" mc:Ignorable="w14 w15 wp14">
   <w:p>
     <w:pPr>
-      <w:pStyle w:val="652"/>
+      <w:pStyle w:val="837"/>
     </w:pPr>
     <w:r>
       <w:t xml:space="preserve">GA Ge SDL </w:t>
@@ -1480,11 +1470,11 @@
     <w:lsdException w:name="Bibliography" w:uiPriority="37"/>
     <w:lsdException w:name="TOC Heading" w:uiPriority="39" w:qFormat="1"/>
   </w:latentStyles>
-  <w:style w:type="paragraph" w:styleId="11">
+  <w:style w:type="paragraph" w:styleId="658">
     <w:name w:val="Heading 1"/>
-    <w:basedOn w:val="648"/>
-    <w:next w:val="648"/>
-    <w:link w:val="12"/>
+    <w:basedOn w:val="833"/>
+    <w:next w:val="833"/>
+    <w:link w:val="659"/>
     <w:uiPriority w:val="9"/>
     <w:qFormat/>
     <w:pPr>
@@ -1499,10 +1489,10 @@
       <w:szCs w:val="40"/>
     </w:rPr>
   </w:style>
-  <w:style w:type="character" w:styleId="12">
+  <w:style w:type="character" w:styleId="659">
     <w:name w:val="Heading 1 Char"/>
-    <w:basedOn w:val="649"/>
-    <w:link w:val="11"/>
+    <w:basedOn w:val="834"/>
+    <w:link w:val="658"/>
     <w:uiPriority w:val="9"/>
     <w:rPr>
       <w:rFonts w:ascii="Arial" w:hAnsi="Arial" w:cs="Arial" w:eastAsia="Arial"/>
@@ -1510,11 +1500,11 @@
       <w:szCs w:val="40"/>
     </w:rPr>
   </w:style>
-  <w:style w:type="paragraph" w:styleId="13">
+  <w:style w:type="paragraph" w:styleId="660">
     <w:name w:val="Heading 2"/>
-    <w:basedOn w:val="648"/>
-    <w:next w:val="648"/>
-    <w:link w:val="14"/>
+    <w:basedOn w:val="833"/>
+    <w:next w:val="833"/>
+    <w:link w:val="661"/>
     <w:uiPriority w:val="9"/>
     <w:unhideWhenUsed/>
     <w:qFormat/>
@@ -1529,21 +1519,21 @@
       <w:sz w:val="34"/>
     </w:rPr>
   </w:style>
-  <w:style w:type="character" w:styleId="14">
+  <w:style w:type="character" w:styleId="661">
     <w:name w:val="Heading 2 Char"/>
-    <w:basedOn w:val="649"/>
-    <w:link w:val="13"/>
+    <w:basedOn w:val="834"/>
+    <w:link w:val="660"/>
     <w:uiPriority w:val="9"/>
     <w:rPr>
       <w:rFonts w:ascii="Arial" w:hAnsi="Arial" w:cs="Arial" w:eastAsia="Arial"/>
       <w:sz w:val="34"/>
     </w:rPr>
   </w:style>
-  <w:style w:type="paragraph" w:styleId="15">
+  <w:style w:type="paragraph" w:styleId="662">
     <w:name w:val="Heading 3"/>
-    <w:basedOn w:val="648"/>
-    <w:next w:val="648"/>
-    <w:link w:val="16"/>
+    <w:basedOn w:val="833"/>
+    <w:next w:val="833"/>
+    <w:link w:val="663"/>
     <w:uiPriority w:val="9"/>
     <w:unhideWhenUsed/>
     <w:qFormat/>
@@ -1559,10 +1549,10 @@
       <w:szCs w:val="30"/>
     </w:rPr>
   </w:style>
-  <w:style w:type="character" w:styleId="16">
+  <w:style w:type="character" w:styleId="663">
     <w:name w:val="Heading 3 Char"/>
-    <w:basedOn w:val="649"/>
-    <w:link w:val="15"/>
+    <w:basedOn w:val="834"/>
+    <w:link w:val="662"/>
     <w:uiPriority w:val="9"/>
     <w:rPr>
       <w:rFonts w:ascii="Arial" w:hAnsi="Arial" w:cs="Arial" w:eastAsia="Arial"/>
@@ -1570,11 +1560,11 @@
       <w:szCs w:val="30"/>
     </w:rPr>
   </w:style>
-  <w:style w:type="paragraph" w:styleId="17">
+  <w:style w:type="paragraph" w:styleId="664">
     <w:name w:val="Heading 4"/>
-    <w:basedOn w:val="648"/>
-    <w:next w:val="648"/>
-    <w:link w:val="18"/>
+    <w:basedOn w:val="833"/>
+    <w:next w:val="833"/>
+    <w:link w:val="665"/>
     <w:uiPriority w:val="9"/>
     <w:unhideWhenUsed/>
     <w:qFormat/>
@@ -1592,10 +1582,10 @@
       <w:szCs w:val="26"/>
     </w:rPr>
   </w:style>
-  <w:style w:type="character" w:styleId="18">
+  <w:style w:type="character" w:styleId="665">
     <w:name w:val="Heading 4 Char"/>
-    <w:basedOn w:val="649"/>
-    <w:link w:val="17"/>
+    <w:basedOn w:val="834"/>
+    <w:link w:val="664"/>
     <w:uiPriority w:val="9"/>
     <w:rPr>
       <w:rFonts w:ascii="Arial" w:hAnsi="Arial" w:cs="Arial" w:eastAsia="Arial"/>
@@ -1605,11 +1595,11 @@
       <w:szCs w:val="26"/>
     </w:rPr>
   </w:style>
-  <w:style w:type="paragraph" w:styleId="19">
+  <w:style w:type="paragraph" w:styleId="666">
     <w:name w:val="Heading 5"/>
-    <w:basedOn w:val="648"/>
-    <w:next w:val="648"/>
-    <w:link w:val="20"/>
+    <w:basedOn w:val="833"/>
+    <w:next w:val="833"/>
+    <w:link w:val="667"/>
     <w:uiPriority w:val="9"/>
     <w:unhideWhenUsed/>
     <w:qFormat/>
@@ -1627,10 +1617,10 @@
       <w:szCs w:val="24"/>
     </w:rPr>
   </w:style>
-  <w:style w:type="character" w:styleId="20">
+  <w:style w:type="character" w:styleId="667">
     <w:name w:val="Heading 5 Char"/>
-    <w:basedOn w:val="649"/>
-    <w:link w:val="19"/>
+    <w:basedOn w:val="834"/>
+    <w:link w:val="666"/>
     <w:uiPriority w:val="9"/>
     <w:rPr>
       <w:rFonts w:ascii="Arial" w:hAnsi="Arial" w:cs="Arial" w:eastAsia="Arial"/>
@@ -1640,11 +1630,11 @@
       <w:szCs w:val="24"/>
     </w:rPr>
   </w:style>
-  <w:style w:type="paragraph" w:styleId="21">
+  <w:style w:type="paragraph" w:styleId="668">
     <w:name w:val="Heading 6"/>
-    <w:basedOn w:val="648"/>
-    <w:next w:val="648"/>
-    <w:link w:val="22"/>
+    <w:basedOn w:val="833"/>
+    <w:next w:val="833"/>
+    <w:link w:val="669"/>
     <w:uiPriority w:val="9"/>
     <w:unhideWhenUsed/>
     <w:qFormat/>
@@ -1662,10 +1652,10 @@
       <w:szCs w:val="22"/>
     </w:rPr>
   </w:style>
-  <w:style w:type="character" w:styleId="22">
+  <w:style w:type="character" w:styleId="669">
     <w:name w:val="Heading 6 Char"/>
-    <w:basedOn w:val="649"/>
-    <w:link w:val="21"/>
+    <w:basedOn w:val="834"/>
+    <w:link w:val="668"/>
     <w:uiPriority w:val="9"/>
     <w:rPr>
       <w:rFonts w:ascii="Arial" w:hAnsi="Arial" w:cs="Arial" w:eastAsia="Arial"/>
@@ -1675,11 +1665,11 @@
       <w:szCs w:val="22"/>
     </w:rPr>
   </w:style>
-  <w:style w:type="paragraph" w:styleId="23">
+  <w:style w:type="paragraph" w:styleId="670">
     <w:name w:val="Heading 7"/>
-    <w:basedOn w:val="648"/>
-    <w:next w:val="648"/>
-    <w:link w:val="24"/>
+    <w:basedOn w:val="833"/>
+    <w:next w:val="833"/>
+    <w:link w:val="671"/>
     <w:uiPriority w:val="9"/>
     <w:unhideWhenUsed/>
     <w:qFormat/>
@@ -1699,10 +1689,10 @@
       <w:szCs w:val="22"/>
     </w:rPr>
   </w:style>
-  <w:style w:type="character" w:styleId="24">
+  <w:style w:type="character" w:styleId="671">
     <w:name w:val="Heading 7 Char"/>
-    <w:basedOn w:val="649"/>
-    <w:link w:val="23"/>
+    <w:basedOn w:val="834"/>
+    <w:link w:val="670"/>
     <w:uiPriority w:val="9"/>
     <w:rPr>
       <w:rFonts w:ascii="Arial" w:hAnsi="Arial" w:cs="Arial" w:eastAsia="Arial"/>
@@ -1714,11 +1704,11 @@
       <w:szCs w:val="22"/>
     </w:rPr>
   </w:style>
-  <w:style w:type="paragraph" w:styleId="25">
+  <w:style w:type="paragraph" w:styleId="672">
     <w:name w:val="Heading 8"/>
-    <w:basedOn w:val="648"/>
-    <w:next w:val="648"/>
-    <w:link w:val="26"/>
+    <w:basedOn w:val="833"/>
+    <w:next w:val="833"/>
+    <w:link w:val="673"/>
     <w:uiPriority w:val="9"/>
     <w:unhideWhenUsed/>
     <w:qFormat/>
@@ -1736,10 +1726,10 @@
       <w:szCs w:val="22"/>
     </w:rPr>
   </w:style>
-  <w:style w:type="character" w:styleId="26">
+  <w:style w:type="character" w:styleId="673">
     <w:name w:val="Heading 8 Char"/>
-    <w:basedOn w:val="649"/>
-    <w:link w:val="25"/>
+    <w:basedOn w:val="834"/>
+    <w:link w:val="672"/>
     <w:uiPriority w:val="9"/>
     <w:rPr>
       <w:rFonts w:ascii="Arial" w:hAnsi="Arial" w:cs="Arial" w:eastAsia="Arial"/>
@@ -1749,11 +1739,11 @@
       <w:szCs w:val="22"/>
     </w:rPr>
   </w:style>
-  <w:style w:type="paragraph" w:styleId="27">
+  <w:style w:type="paragraph" w:styleId="674">
     <w:name w:val="Heading 9"/>
-    <w:basedOn w:val="648"/>
-    <w:next w:val="648"/>
-    <w:link w:val="28"/>
+    <w:basedOn w:val="833"/>
+    <w:next w:val="833"/>
+    <w:link w:val="675"/>
     <w:uiPriority w:val="9"/>
     <w:unhideWhenUsed/>
     <w:qFormat/>
@@ -1771,10 +1761,10 @@
       <w:szCs w:val="21"/>
     </w:rPr>
   </w:style>
-  <w:style w:type="character" w:styleId="28">
+  <w:style w:type="character" w:styleId="675">
     <w:name w:val="Heading 9 Char"/>
-    <w:basedOn w:val="649"/>
-    <w:link w:val="27"/>
+    <w:basedOn w:val="834"/>
+    <w:link w:val="674"/>
     <w:uiPriority w:val="9"/>
     <w:rPr>
       <w:rFonts w:ascii="Arial" w:hAnsi="Arial" w:cs="Arial" w:eastAsia="Arial"/>
@@ -1784,7 +1774,7 @@
       <w:szCs w:val="21"/>
     </w:rPr>
   </w:style>
-  <w:style w:type="paragraph" w:styleId="31">
+  <w:style w:type="paragraph" w:styleId="676">
     <w:name w:val="No Spacing"/>
     <w:uiPriority w:val="1"/>
     <w:qFormat/>
@@ -1792,11 +1782,11 @@
       <w:spacing w:before="0" w:after="0" w:line="240" w:lineRule="auto"/>
     </w:pPr>
   </w:style>
-  <w:style w:type="paragraph" w:styleId="32">
+  <w:style w:type="paragraph" w:styleId="677">
     <w:name w:val="Title"/>
-    <w:basedOn w:val="648"/>
-    <w:next w:val="648"/>
-    <w:link w:val="33"/>
+    <w:basedOn w:val="833"/>
+    <w:next w:val="833"/>
+    <w:link w:val="678"/>
     <w:uiPriority w:val="10"/>
     <w:qFormat/>
     <w:pPr>
@@ -1808,21 +1798,21 @@
       <w:szCs w:val="48"/>
     </w:rPr>
   </w:style>
-  <w:style w:type="character" w:styleId="33">
+  <w:style w:type="character" w:styleId="678">
     <w:name w:val="Title Char"/>
-    <w:basedOn w:val="649"/>
-    <w:link w:val="32"/>
+    <w:basedOn w:val="834"/>
+    <w:link w:val="677"/>
     <w:uiPriority w:val="10"/>
     <w:rPr>
       <w:sz w:val="48"/>
       <w:szCs w:val="48"/>
     </w:rPr>
   </w:style>
-  <w:style w:type="paragraph" w:styleId="34">
+  <w:style w:type="paragraph" w:styleId="679">
     <w:name w:val="Subtitle"/>
-    <w:basedOn w:val="648"/>
-    <w:next w:val="648"/>
-    <w:link w:val="35"/>
+    <w:basedOn w:val="833"/>
+    <w:next w:val="833"/>
+    <w:link w:val="680"/>
     <w:uiPriority w:val="11"/>
     <w:qFormat/>
     <w:pPr>
@@ -1833,21 +1823,21 @@
       <w:szCs w:val="24"/>
     </w:rPr>
   </w:style>
-  <w:style w:type="character" w:styleId="35">
+  <w:style w:type="character" w:styleId="680">
     <w:name w:val="Subtitle Char"/>
-    <w:basedOn w:val="649"/>
-    <w:link w:val="34"/>
+    <w:basedOn w:val="834"/>
+    <w:link w:val="679"/>
     <w:uiPriority w:val="11"/>
     <w:rPr>
       <w:sz w:val="24"/>
       <w:szCs w:val="24"/>
     </w:rPr>
   </w:style>
-  <w:style w:type="paragraph" w:styleId="36">
+  <w:style w:type="paragraph" w:styleId="681">
     <w:name w:val="Quote"/>
-    <w:basedOn w:val="648"/>
-    <w:next w:val="648"/>
-    <w:link w:val="37"/>
+    <w:basedOn w:val="833"/>
+    <w:next w:val="833"/>
+    <w:link w:val="682"/>
     <w:uiPriority w:val="29"/>
     <w:qFormat/>
     <w:pPr>
@@ -1857,19 +1847,19 @@
       <w:i/>
     </w:rPr>
   </w:style>
-  <w:style w:type="character" w:styleId="37">
+  <w:style w:type="character" w:styleId="682">
     <w:name w:val="Quote Char"/>
-    <w:link w:val="36"/>
+    <w:link w:val="681"/>
     <w:uiPriority w:val="29"/>
     <w:rPr>
       <w:i/>
     </w:rPr>
   </w:style>
-  <w:style w:type="paragraph" w:styleId="38">
+  <w:style w:type="paragraph" w:styleId="683">
     <w:name w:val="Intense Quote"/>
-    <w:basedOn w:val="648"/>
-    <w:next w:val="648"/>
-    <w:link w:val="39"/>
+    <w:basedOn w:val="833"/>
+    <w:next w:val="833"/>
+    <w:link w:val="684"/>
     <w:uiPriority w:val="30"/>
     <w:qFormat/>
     <w:pPr>
@@ -1887,30 +1877,30 @@
       <w:i/>
     </w:rPr>
   </w:style>
-  <w:style w:type="character" w:styleId="39">
+  <w:style w:type="character" w:styleId="684">
     <w:name w:val="Intense Quote Char"/>
-    <w:link w:val="38"/>
+    <w:link w:val="683"/>
     <w:uiPriority w:val="30"/>
     <w:rPr>
       <w:i/>
     </w:rPr>
   </w:style>
-  <w:style w:type="character" w:styleId="41">
+  <w:style w:type="character" w:styleId="685">
     <w:name w:val="Header Char"/>
-    <w:basedOn w:val="649"/>
-    <w:link w:val="652"/>
-    <w:uiPriority w:val="99"/>
-  </w:style>
-  <w:style w:type="character" w:styleId="43">
+    <w:basedOn w:val="834"/>
+    <w:link w:val="837"/>
+    <w:uiPriority w:val="99"/>
+  </w:style>
+  <w:style w:type="character" w:styleId="686">
     <w:name w:val="Footer Char"/>
-    <w:basedOn w:val="649"/>
-    <w:link w:val="654"/>
-    <w:uiPriority w:val="99"/>
-  </w:style>
-  <w:style w:type="paragraph" w:styleId="44">
+    <w:basedOn w:val="834"/>
+    <w:link w:val="839"/>
+    <w:uiPriority w:val="99"/>
+  </w:style>
+  <w:style w:type="paragraph" w:styleId="687">
     <w:name w:val="Caption"/>
-    <w:basedOn w:val="648"/>
-    <w:next w:val="648"/>
+    <w:basedOn w:val="833"/>
+    <w:next w:val="833"/>
     <w:uiPriority w:val="35"/>
     <w:semiHidden/>
     <w:unhideWhenUsed/>
@@ -1926,15 +1916,15 @@
       <w:szCs w:val="18"/>
     </w:rPr>
   </w:style>
-  <w:style w:type="character" w:styleId="45">
+  <w:style w:type="character" w:styleId="688">
     <w:name w:val="Caption Char"/>
-    <w:basedOn w:val="44"/>
-    <w:link w:val="654"/>
-    <w:uiPriority w:val="99"/>
-  </w:style>
-  <w:style w:type="table" w:styleId="46">
+    <w:basedOn w:val="687"/>
+    <w:link w:val="839"/>
+    <w:uiPriority w:val="99"/>
+  </w:style>
+  <w:style w:type="table" w:styleId="689">
     <w:name w:val="Table Grid"/>
-    <w:basedOn w:val="650"/>
+    <w:basedOn w:val="835"/>
     <w:uiPriority w:val="59"/>
     <w:pPr>
       <w:spacing w:after="0" w:line="240" w:lineRule="auto"/>
@@ -1957,9 +1947,9 @@
       </w:tblCellMar>
     </w:tblPr>
   </w:style>
-  <w:style w:type="table" w:styleId="47">
+  <w:style w:type="table" w:styleId="690">
     <w:name w:val="Table Grid Light"/>
-    <w:basedOn w:val="650"/>
+    <w:basedOn w:val="835"/>
     <w:uiPriority w:val="59"/>
     <w:pPr>
       <w:spacing w:after="0" w:line="240" w:lineRule="auto"/>
@@ -1982,9 +1972,9 @@
       </w:tblCellMar>
     </w:tblPr>
   </w:style>
-  <w:style w:type="table" w:styleId="48">
+  <w:style w:type="table" w:styleId="691">
     <w:name w:val="Plain Table 1"/>
-    <w:basedOn w:val="650"/>
+    <w:basedOn w:val="835"/>
     <w:uiPriority w:val="59"/>
     <w:pPr>
       <w:spacing w:after="0" w:line="240" w:lineRule="auto"/>
@@ -2049,9 +2039,9 @@
       </w:rPr>
     </w:tblStylePr>
   </w:style>
-  <w:style w:type="table" w:styleId="49">
+  <w:style w:type="table" w:styleId="692">
     <w:name w:val="Plain Table 2"/>
-    <w:basedOn w:val="650"/>
+    <w:basedOn w:val="835"/>
     <w:uiPriority w:val="59"/>
     <w:pPr>
       <w:spacing w:after="0" w:line="240" w:lineRule="auto"/>
@@ -2134,9 +2124,9 @@
       </w:rPr>
     </w:tblStylePr>
   </w:style>
-  <w:style w:type="table" w:styleId="50">
+  <w:style w:type="table" w:styleId="693">
     <w:name w:val="Plain Table 3"/>
-    <w:basedOn w:val="650"/>
+    <w:basedOn w:val="835"/>
     <w:uiPriority w:val="99"/>
     <w:pPr>
       <w:spacing w:after="0" w:line="240" w:lineRule="auto"/>
@@ -2211,9 +2201,9 @@
       </w:rPr>
     </w:tblStylePr>
   </w:style>
-  <w:style w:type="table" w:styleId="51">
+  <w:style w:type="table" w:styleId="694">
     <w:name w:val="Plain Table 4"/>
-    <w:basedOn w:val="650"/>
+    <w:basedOn w:val="835"/>
     <w:uiPriority w:val="99"/>
     <w:pPr>
       <w:spacing w:after="0" w:line="240" w:lineRule="auto"/>
@@ -2268,9 +2258,9 @@
       </w:rPr>
     </w:tblStylePr>
   </w:style>
-  <w:style w:type="table" w:styleId="52">
+  <w:style w:type="table" w:styleId="695">
     <w:name w:val="Plain Table 5"/>
-    <w:basedOn w:val="650"/>
+    <w:basedOn w:val="835"/>
     <w:uiPriority w:val="99"/>
     <w:pPr>
       <w:spacing w:after="0" w:line="240" w:lineRule="auto"/>
@@ -2356,9 +2346,9 @@
       </w:tcPr>
     </w:tblStylePr>
   </w:style>
-  <w:style w:type="table" w:styleId="53">
+  <w:style w:type="table" w:styleId="696">
     <w:name w:val="Grid Table 1 Light"/>
-    <w:basedOn w:val="650"/>
+    <w:basedOn w:val="835"/>
     <w:uiPriority w:val="99"/>
     <w:pPr>
       <w:spacing w:after="0" w:line="240" w:lineRule="auto"/>
@@ -2421,9 +2411,9 @@
       </w:rPr>
     </w:tblStylePr>
   </w:style>
-  <w:style w:type="table" w:styleId="54">
+  <w:style w:type="table" w:styleId="697">
     <w:name w:val="Grid Table 1 Light - Accent 1"/>
-    <w:basedOn w:val="650"/>
+    <w:basedOn w:val="835"/>
     <w:uiPriority w:val="99"/>
     <w:pPr>
       <w:spacing w:after="0" w:line="240" w:lineRule="auto"/>
@@ -2486,9 +2476,9 @@
       </w:rPr>
     </w:tblStylePr>
   </w:style>
-  <w:style w:type="table" w:styleId="55">
+  <w:style w:type="table" w:styleId="698">
     <w:name w:val="Grid Table 1 Light - Accent 2"/>
-    <w:basedOn w:val="650"/>
+    <w:basedOn w:val="835"/>
     <w:uiPriority w:val="99"/>
     <w:pPr>
       <w:spacing w:after="0" w:line="240" w:lineRule="auto"/>
@@ -2551,9 +2541,9 @@
       </w:rPr>
     </w:tblStylePr>
   </w:style>
-  <w:style w:type="table" w:styleId="56">
+  <w:style w:type="table" w:styleId="699">
     <w:name w:val="Grid Table 1 Light - Accent 3"/>
-    <w:basedOn w:val="650"/>
+    <w:basedOn w:val="835"/>
     <w:uiPriority w:val="99"/>
     <w:pPr>
       <w:spacing w:after="0" w:line="240" w:lineRule="auto"/>
@@ -2616,9 +2606,9 @@
       </w:rPr>
     </w:tblStylePr>
   </w:style>
-  <w:style w:type="table" w:styleId="57">
+  <w:style w:type="table" w:styleId="700">
     <w:name w:val="Grid Table 1 Light - Accent 4"/>
-    <w:basedOn w:val="650"/>
+    <w:basedOn w:val="835"/>
     <w:uiPriority w:val="99"/>
     <w:pPr>
       <w:spacing w:after="0" w:line="240" w:lineRule="auto"/>
@@ -2681,9 +2671,9 @@
       </w:rPr>
     </w:tblStylePr>
   </w:style>
-  <w:style w:type="table" w:styleId="58">
+  <w:style w:type="table" w:styleId="701">
     <w:name w:val="Grid Table 1 Light - Accent 5"/>
-    <w:basedOn w:val="650"/>
+    <w:basedOn w:val="835"/>
     <w:uiPriority w:val="99"/>
     <w:pPr>
       <w:spacing w:after="0" w:line="240" w:lineRule="auto"/>
@@ -2746,9 +2736,9 @@
       </w:rPr>
     </w:tblStylePr>
   </w:style>
-  <w:style w:type="table" w:styleId="59">
+  <w:style w:type="table" w:styleId="702">
     <w:name w:val="Grid Table 1 Light - Accent 6"/>
-    <w:basedOn w:val="650"/>
+    <w:basedOn w:val="835"/>
     <w:uiPriority w:val="99"/>
     <w:pPr>
       <w:spacing w:after="0" w:line="240" w:lineRule="auto"/>
@@ -2811,9 +2801,9 @@
       </w:rPr>
     </w:tblStylePr>
   </w:style>
-  <w:style w:type="table" w:styleId="60">
+  <w:style w:type="table" w:styleId="703">
     <w:name w:val="Grid Table 2"/>
-    <w:basedOn w:val="650"/>
+    <w:basedOn w:val="835"/>
     <w:uiPriority w:val="99"/>
     <w:pPr>
       <w:spacing w:after="0" w:line="240" w:lineRule="auto"/>
@@ -2891,9 +2881,9 @@
       </w:tcPr>
     </w:tblStylePr>
   </w:style>
-  <w:style w:type="table" w:styleId="61">
+  <w:style w:type="table" w:styleId="704">
     <w:name w:val="Grid Table 2 - Accent 1"/>
-    <w:basedOn w:val="650"/>
+    <w:basedOn w:val="835"/>
     <w:uiPriority w:val="99"/>
     <w:pPr>
       <w:spacing w:after="0" w:line="240" w:lineRule="auto"/>
@@ -2971,9 +2961,9 @@
       </w:tcPr>
     </w:tblStylePr>
   </w:style>
-  <w:style w:type="table" w:styleId="62">
+  <w:style w:type="table" w:styleId="705">
     <w:name w:val="Grid Table 2 - Accent 2"/>
-    <w:basedOn w:val="650"/>
+    <w:basedOn w:val="835"/>
     <w:uiPriority w:val="99"/>
     <w:pPr>
       <w:spacing w:after="0" w:line="240" w:lineRule="auto"/>
@@ -3051,9 +3041,9 @@
       </w:tcPr>
     </w:tblStylePr>
   </w:style>
-  <w:style w:type="table" w:styleId="63">
+  <w:style w:type="table" w:styleId="706">
     <w:name w:val="Grid Table 2 - Accent 3"/>
-    <w:basedOn w:val="650"/>
+    <w:basedOn w:val="835"/>
     <w:uiPriority w:val="99"/>
     <w:pPr>
       <w:spacing w:after="0" w:line="240" w:lineRule="auto"/>
@@ -3131,9 +3121,9 @@
       </w:tcPr>
     </w:tblStylePr>
   </w:style>
-  <w:style w:type="table" w:styleId="64">
+  <w:style w:type="table" w:styleId="707">
     <w:name w:val="Grid Table 2 - Accent 4"/>
-    <w:basedOn w:val="650"/>
+    <w:basedOn w:val="835"/>
     <w:uiPriority w:val="99"/>
     <w:pPr>
       <w:spacing w:after="0" w:line="240" w:lineRule="auto"/>
@@ -3211,9 +3201,9 @@
       </w:tcPr>
     </w:tblStylePr>
   </w:style>
-  <w:style w:type="table" w:styleId="65">
+  <w:style w:type="table" w:styleId="708">
     <w:name w:val="Grid Table 2 - Accent 5"/>
-    <w:basedOn w:val="650"/>
+    <w:basedOn w:val="835"/>
     <w:uiPriority w:val="99"/>
     <w:pPr>
       <w:spacing w:after="0" w:line="240" w:lineRule="auto"/>
@@ -3291,9 +3281,9 @@
       </w:tcPr>
     </w:tblStylePr>
   </w:style>
-  <w:style w:type="table" w:styleId="66">
+  <w:style w:type="table" w:styleId="709">
     <w:name w:val="Grid Table 2 - Accent 6"/>
-    <w:basedOn w:val="650"/>
+    <w:basedOn w:val="835"/>
     <w:uiPriority w:val="99"/>
     <w:pPr>
       <w:spacing w:after="0" w:line="240" w:lineRule="auto"/>
@@ -3371,9 +3361,9 @@
       </w:tcPr>
     </w:tblStylePr>
   </w:style>
-  <w:style w:type="table" w:styleId="67">
+  <w:style w:type="table" w:styleId="710">
     <w:name w:val="Grid Table 3"/>
-    <w:basedOn w:val="650"/>
+    <w:basedOn w:val="835"/>
     <w:uiPriority w:val="99"/>
     <w:pPr>
       <w:spacing w:after="0" w:line="240" w:lineRule="auto"/>
@@ -3472,9 +3462,9 @@
       </w:tcPr>
     </w:tblStylePr>
   </w:style>
-  <w:style w:type="table" w:styleId="68">
+  <w:style w:type="table" w:styleId="711">
     <w:name w:val="Grid Table 3 - Accent 1"/>
-    <w:basedOn w:val="650"/>
+    <w:basedOn w:val="835"/>
     <w:uiPriority w:val="99"/>
     <w:pPr>
       <w:spacing w:after="0" w:line="240" w:lineRule="auto"/>
@@ -3573,9 +3563,9 @@
       </w:tcPr>
     </w:tblStylePr>
   </w:style>
-  <w:style w:type="table" w:styleId="69">
+  <w:style w:type="table" w:styleId="712">
     <w:name w:val="Grid Table 3 - Accent 2"/>
-    <w:basedOn w:val="650"/>
+    <w:basedOn w:val="835"/>
     <w:uiPriority w:val="99"/>
     <w:pPr>
       <w:spacing w:after="0" w:line="240" w:lineRule="auto"/>
@@ -3674,9 +3664,9 @@
       </w:tcPr>
     </w:tblStylePr>
   </w:style>
-  <w:style w:type="table" w:styleId="70">
+  <w:style w:type="table" w:styleId="713">
     <w:name w:val="Grid Table 3 - Accent 3"/>
-    <w:basedOn w:val="650"/>
+    <w:basedOn w:val="835"/>
     <w:uiPriority w:val="99"/>
     <w:pPr>
       <w:spacing w:after="0" w:line="240" w:lineRule="auto"/>
@@ -3775,9 +3765,9 @@
       </w:tcPr>
     </w:tblStylePr>
   </w:style>
-  <w:style w:type="table" w:styleId="71">
+  <w:style w:type="table" w:styleId="714">
     <w:name w:val="Grid Table 3 - Accent 4"/>
-    <w:basedOn w:val="650"/>
+    <w:basedOn w:val="835"/>
     <w:uiPriority w:val="99"/>
     <w:pPr>
       <w:spacing w:after="0" w:line="240" w:lineRule="auto"/>
@@ -3876,9 +3866,9 @@
       </w:tcPr>
     </w:tblStylePr>
   </w:style>
-  <w:style w:type="table" w:styleId="72">
+  <w:style w:type="table" w:styleId="715">
     <w:name w:val="Grid Table 3 - Accent 5"/>
-    <w:basedOn w:val="650"/>
+    <w:basedOn w:val="835"/>
     <w:uiPriority w:val="99"/>
     <w:pPr>
       <w:spacing w:after="0" w:line="240" w:lineRule="auto"/>
@@ -3977,9 +3967,9 @@
       </w:tcPr>
     </w:tblStylePr>
   </w:style>
-  <w:style w:type="table" w:styleId="73">
+  <w:style w:type="table" w:styleId="716">
     <w:name w:val="Grid Table 3 - Accent 6"/>
-    <w:basedOn w:val="650"/>
+    <w:basedOn w:val="835"/>
     <w:uiPriority w:val="99"/>
     <w:pPr>
       <w:spacing w:after="0" w:line="240" w:lineRule="auto"/>
@@ -4078,9 +4068,9 @@
       </w:tcPr>
     </w:tblStylePr>
   </w:style>
-  <w:style w:type="table" w:styleId="74">
+  <w:style w:type="table" w:styleId="717">
     <w:name w:val="Grid Table 4"/>
-    <w:basedOn w:val="650"/>
+    <w:basedOn w:val="835"/>
     <w:uiPriority w:val="59"/>
     <w:pPr>
       <w:spacing w:after="0" w:line="240" w:lineRule="auto"/>
@@ -4159,9 +4149,9 @@
       </w:tcPr>
     </w:tblStylePr>
   </w:style>
-  <w:style w:type="table" w:styleId="75">
+  <w:style w:type="table" w:styleId="718">
     <w:name w:val="Grid Table 4 - Accent 1"/>
-    <w:basedOn w:val="650"/>
+    <w:basedOn w:val="835"/>
     <w:uiPriority w:val="59"/>
     <w:pPr>
       <w:spacing w:after="0" w:line="240" w:lineRule="auto"/>
@@ -4240,9 +4230,9 @@
       </w:tcPr>
     </w:tblStylePr>
   </w:style>
-  <w:style w:type="table" w:styleId="76">
+  <w:style w:type="table" w:styleId="719">
     <w:name w:val="Grid Table 4 - Accent 2"/>
-    <w:basedOn w:val="650"/>
+    <w:basedOn w:val="835"/>
     <w:uiPriority w:val="59"/>
     <w:pPr>
       <w:spacing w:after="0" w:line="240" w:lineRule="auto"/>
@@ -4321,9 +4311,9 @@
       </w:tcPr>
     </w:tblStylePr>
   </w:style>
-  <w:style w:type="table" w:styleId="77">
+  <w:style w:type="table" w:styleId="720">
     <w:name w:val="Grid Table 4 - Accent 3"/>
-    <w:basedOn w:val="650"/>
+    <w:basedOn w:val="835"/>
     <w:uiPriority w:val="59"/>
     <w:pPr>
       <w:spacing w:after="0" w:line="240" w:lineRule="auto"/>
@@ -4402,9 +4392,9 @@
       </w:tcPr>
     </w:tblStylePr>
   </w:style>
-  <w:style w:type="table" w:styleId="78">
+  <w:style w:type="table" w:styleId="721">
     <w:name w:val="Grid Table 4 - Accent 4"/>
-    <w:basedOn w:val="650"/>
+    <w:basedOn w:val="835"/>
     <w:uiPriority w:val="59"/>
     <w:pPr>
       <w:spacing w:after="0" w:line="240" w:lineRule="auto"/>
@@ -4483,9 +4473,9 @@
       </w:tcPr>
     </w:tblStylePr>
   </w:style>
-  <w:style w:type="table" w:styleId="79">
+  <w:style w:type="table" w:styleId="722">
     <w:name w:val="Grid Table 4 - Accent 5"/>
-    <w:basedOn w:val="650"/>
+    <w:basedOn w:val="835"/>
     <w:uiPriority w:val="59"/>
     <w:pPr>
       <w:spacing w:after="0" w:line="240" w:lineRule="auto"/>
@@ -4564,9 +4554,9 @@
       </w:tcPr>
     </w:tblStylePr>
   </w:style>
-  <w:style w:type="table" w:styleId="80">
+  <w:style w:type="table" w:styleId="723">
     <w:name w:val="Grid Table 4 - Accent 6"/>
-    <w:basedOn w:val="650"/>
+    <w:basedOn w:val="835"/>
     <w:uiPriority w:val="59"/>
     <w:pPr>
       <w:spacing w:after="0" w:line="240" w:lineRule="auto"/>
@@ -4645,9 +4635,9 @@
       </w:tcPr>
     </w:tblStylePr>
   </w:style>
-  <w:style w:type="table" w:styleId="81">
+  <w:style w:type="table" w:styleId="724">
     <w:name w:val="Grid Table 5 Dark"/>
-    <w:basedOn w:val="650"/>
+    <w:basedOn w:val="835"/>
     <w:uiPriority w:val="99"/>
     <w:pPr>
       <w:spacing w:after="0" w:line="240" w:lineRule="auto"/>
@@ -4724,9 +4714,9 @@
       </w:tcPr>
     </w:tblStylePr>
   </w:style>
-  <w:style w:type="table" w:styleId="82">
+  <w:style w:type="table" w:styleId="725">
     <w:name w:val="Grid Table 5 Dark- Accent 1"/>
-    <w:basedOn w:val="650"/>
+    <w:basedOn w:val="835"/>
     <w:uiPriority w:val="99"/>
     <w:pPr>
       <w:spacing w:after="0" w:line="240" w:lineRule="auto"/>
@@ -4803,9 +4793,9 @@
       </w:tcPr>
     </w:tblStylePr>
   </w:style>
-  <w:style w:type="table" w:styleId="83">
+  <w:style w:type="table" w:styleId="726">
     <w:name w:val="Grid Table 5 Dark - Accent 2"/>
-    <w:basedOn w:val="650"/>
+    <w:basedOn w:val="835"/>
     <w:uiPriority w:val="99"/>
     <w:pPr>
       <w:spacing w:after="0" w:line="240" w:lineRule="auto"/>
@@ -4882,9 +4872,9 @@
       </w:tcPr>
     </w:tblStylePr>
   </w:style>
-  <w:style w:type="table" w:styleId="84">
+  <w:style w:type="table" w:styleId="727">
     <w:name w:val="Grid Table 5 Dark - Accent 3"/>
-    <w:basedOn w:val="650"/>
+    <w:basedOn w:val="835"/>
     <w:uiPriority w:val="99"/>
     <w:pPr>
       <w:spacing w:after="0" w:line="240" w:lineRule="auto"/>
@@ -4961,9 +4951,9 @@
       </w:tcPr>
     </w:tblStylePr>
   </w:style>
-  <w:style w:type="table" w:styleId="85">
+  <w:style w:type="table" w:styleId="728">
     <w:name w:val="Grid Table 5 Dark- Accent 4"/>
-    <w:basedOn w:val="650"/>
+    <w:basedOn w:val="835"/>
     <w:uiPriority w:val="99"/>
     <w:pPr>
       <w:spacing w:after="0" w:line="240" w:lineRule="auto"/>
@@ -5040,9 +5030,9 @@
       </w:tcPr>
     </w:tblStylePr>
   </w:style>
-  <w:style w:type="table" w:styleId="86">
+  <w:style w:type="table" w:styleId="729">
     <w:name w:val="Grid Table 5 Dark - Accent 5"/>
-    <w:basedOn w:val="650"/>
+    <w:basedOn w:val="835"/>
     <w:uiPriority w:val="99"/>
     <w:pPr>
       <w:spacing w:after="0" w:line="240" w:lineRule="auto"/>
@@ -5119,9 +5109,9 @@
       </w:tcPr>
     </w:tblStylePr>
   </w:style>
-  <w:style w:type="table" w:styleId="87">
+  <w:style w:type="table" w:styleId="730">
     <w:name w:val="Grid Table 5 Dark - Accent 6"/>
-    <w:basedOn w:val="650"/>
+    <w:basedOn w:val="835"/>
     <w:uiPriority w:val="99"/>
     <w:pPr>
       <w:spacing w:after="0" w:line="240" w:lineRule="auto"/>
@@ -5198,9 +5188,9 @@
       </w:tcPr>
     </w:tblStylePr>
   </w:style>
-  <w:style w:type="table" w:styleId="88">
+  <w:style w:type="table" w:styleId="731">
     <w:name w:val="Grid Table 6 Colorful"/>
-    <w:basedOn w:val="650"/>
+    <w:basedOn w:val="835"/>
     <w:uiPriority w:val="99"/>
     <w:pPr>
       <w:spacing w:after="0" w:line="240" w:lineRule="auto"/>
@@ -5277,9 +5267,9 @@
       </w:rPr>
     </w:tblStylePr>
   </w:style>
-  <w:style w:type="table" w:styleId="89">
+  <w:style w:type="table" w:styleId="732">
     <w:name w:val="Grid Table 6 Colorful - Accent 1"/>
-    <w:basedOn w:val="650"/>
+    <w:basedOn w:val="835"/>
     <w:uiPriority w:val="99"/>
     <w:pPr>
       <w:spacing w:after="0" w:line="240" w:lineRule="auto"/>
@@ -5356,9 +5346,9 @@
       </w:rPr>
     </w:tblStylePr>
   </w:style>
-  <w:style w:type="table" w:styleId="90">
+  <w:style w:type="table" w:styleId="733">
     <w:name w:val="Grid Table 6 Colorful - Accent 2"/>
-    <w:basedOn w:val="650"/>
+    <w:basedOn w:val="835"/>
     <w:uiPriority w:val="99"/>
     <w:pPr>
       <w:spacing w:after="0" w:line="240" w:lineRule="auto"/>
@@ -5435,9 +5425,9 @@
       </w:rPr>
     </w:tblStylePr>
   </w:style>
-  <w:style w:type="table" w:styleId="91">
+  <w:style w:type="table" w:styleId="734">
     <w:name w:val="Grid Table 6 Colorful - Accent 3"/>
-    <w:basedOn w:val="650"/>
+    <w:basedOn w:val="835"/>
     <w:uiPriority w:val="99"/>
     <w:pPr>
       <w:spacing w:after="0" w:line="240" w:lineRule="auto"/>
@@ -5514,9 +5504,9 @@
       </w:rPr>
     </w:tblStylePr>
   </w:style>
-  <w:style w:type="table" w:styleId="92">
+  <w:style w:type="table" w:styleId="735">
     <w:name w:val="Grid Table 6 Colorful - Accent 4"/>
-    <w:basedOn w:val="650"/>
+    <w:basedOn w:val="835"/>
     <w:uiPriority w:val="99"/>
     <w:pPr>
       <w:spacing w:after="0" w:line="240" w:lineRule="auto"/>
@@ -5593,9 +5583,9 @@
       </w:rPr>
     </w:tblStylePr>
   </w:style>
-  <w:style w:type="table" w:styleId="93">
+  <w:style w:type="table" w:styleId="736">
     <w:name w:val="Grid Table 6 Colorful - Accent 5"/>
-    <w:basedOn w:val="650"/>
+    <w:basedOn w:val="835"/>
     <w:uiPriority w:val="99"/>
     <w:pPr>
       <w:spacing w:after="0" w:line="240" w:lineRule="auto"/>
@@ -5672,9 +5662,9 @@
       </w:rPr>
     </w:tblStylePr>
   </w:style>
-  <w:style w:type="table" w:styleId="94">
+  <w:style w:type="table" w:styleId="737">
     <w:name w:val="Grid Table 6 Colorful - Accent 6"/>
-    <w:basedOn w:val="650"/>
+    <w:basedOn w:val="835"/>
     <w:uiPriority w:val="99"/>
     <w:pPr>
       <w:spacing w:after="0" w:line="240" w:lineRule="auto"/>
@@ -5751,9 +5741,9 @@
       </w:rPr>
     </w:tblStylePr>
   </w:style>
-  <w:style w:type="table" w:styleId="95">
+  <w:style w:type="table" w:styleId="738">
     <w:name w:val="Grid Table 7 Colorful"/>
-    <w:basedOn w:val="650"/>
+    <w:basedOn w:val="835"/>
     <w:uiPriority w:val="99"/>
     <w:pPr>
       <w:spacing w:after="0" w:line="240" w:lineRule="auto"/>
@@ -5804,9 +5794,9 @@
       <w:tcPr>
         <w:shd w:color="ffffff"/>
         <w:tcBorders>
-          <w:top w:val="none"/>
-          <w:left w:val="none"/>
-          <w:bottom w:val="none"/>
+          <w:top w:val="none" w:color="000000" w:sz="4" w:space="0"/>
+          <w:left w:val="none" w:color="000000" w:sz="4" w:space="0"/>
+          <w:bottom w:val="none" w:color="000000" w:sz="4" w:space="0"/>
           <w:right w:val="single" w:color="000000" w:themeColor="text1" w:themeTint="80" w:sz="4" w:space="0"/>
         </w:tcBorders>
       </w:tcPr>
@@ -5821,10 +5811,10 @@
       <w:tcPr>
         <w:shd w:val="clear" w:color="ffffff" w:themeColor="light1" w:fill="ffffff" w:themeFill="light1"/>
         <w:tcBorders>
-          <w:top w:val="none"/>
-          <w:left w:val="none"/>
+          <w:top w:val="none" w:color="000000" w:sz="4" w:space="0"/>
+          <w:left w:val="none" w:color="000000" w:sz="4" w:space="0"/>
           <w:bottom w:val="single" w:color="000000" w:themeColor="text1" w:themeTint="80" w:sz="4" w:space="0"/>
-          <w:right w:val="none"/>
+          <w:right w:val="none" w:color="000000" w:sz="4" w:space="0"/>
         </w:tcBorders>
       </w:tcPr>
     </w:tblStylePr>
@@ -5838,10 +5828,10 @@
       <w:tcPr>
         <w:shd w:color="ffffff"/>
         <w:tcBorders>
-          <w:top w:val="none"/>
+          <w:top w:val="none" w:color="000000" w:sz="4" w:space="0"/>
           <w:left w:val="single" w:color="000000" w:themeColor="text1" w:themeTint="80" w:sz="4" w:space="0"/>
-          <w:bottom w:val="none"/>
-          <w:right w:val="none"/>
+          <w:bottom w:val="none" w:color="000000" w:sz="4" w:space="0"/>
+          <w:right w:val="none" w:color="000000" w:sz="4" w:space="0"/>
         </w:tcBorders>
       </w:tcPr>
     </w:tblStylePr>
@@ -5856,16 +5846,16 @@
         <w:shd w:val="clear" w:color="ffffff" w:themeColor="light1" w:fill="ffffff" w:themeFill="light1"/>
         <w:tcBorders>
           <w:top w:val="single" w:color="000000" w:themeColor="text1" w:themeTint="80" w:sz="4" w:space="0"/>
-          <w:left w:val="none"/>
-          <w:bottom w:val="none"/>
-          <w:right w:val="none"/>
-        </w:tcBorders>
-      </w:tcPr>
-    </w:tblStylePr>
-  </w:style>
-  <w:style w:type="table" w:styleId="96">
+          <w:left w:val="none" w:color="000000" w:sz="4" w:space="0"/>
+          <w:bottom w:val="none" w:color="000000" w:sz="4" w:space="0"/>
+          <w:right w:val="none" w:color="000000" w:sz="4" w:space="0"/>
+        </w:tcBorders>
+      </w:tcPr>
+    </w:tblStylePr>
+  </w:style>
+  <w:style w:type="table" w:styleId="739">
     <w:name w:val="Grid Table 7 Colorful - Accent 1"/>
-    <w:basedOn w:val="650"/>
+    <w:basedOn w:val="835"/>
     <w:uiPriority w:val="99"/>
     <w:pPr>
       <w:spacing w:after="0" w:line="240" w:lineRule="auto"/>
@@ -5916,9 +5906,9 @@
       <w:tcPr>
         <w:shd w:color="ffffff"/>
         <w:tcBorders>
-          <w:top w:val="none"/>
-          <w:left w:val="none"/>
-          <w:bottom w:val="none"/>
+          <w:top w:val="none" w:color="000000" w:sz="4" w:space="0"/>
+          <w:left w:val="none" w:color="000000" w:sz="4" w:space="0"/>
+          <w:bottom w:val="none" w:color="000000" w:sz="4" w:space="0"/>
           <w:right w:val="single" w:color="000000" w:themeColor="accent1" w:themeTint="80" w:sz="4" w:space="0"/>
         </w:tcBorders>
       </w:tcPr>
@@ -5933,10 +5923,10 @@
       <w:tcPr>
         <w:shd w:val="clear" w:color="ffffff" w:themeColor="light1" w:fill="ffffff" w:themeFill="light1"/>
         <w:tcBorders>
-          <w:top w:val="none"/>
-          <w:left w:val="none"/>
+          <w:top w:val="none" w:color="000000" w:sz="4" w:space="0"/>
+          <w:left w:val="none" w:color="000000" w:sz="4" w:space="0"/>
           <w:bottom w:val="single" w:color="000000" w:themeColor="accent1" w:themeTint="80" w:sz="4" w:space="0"/>
-          <w:right w:val="none"/>
+          <w:right w:val="none" w:color="000000" w:sz="4" w:space="0"/>
         </w:tcBorders>
       </w:tcPr>
     </w:tblStylePr>
@@ -5950,10 +5940,10 @@
       <w:tcPr>
         <w:shd w:color="ffffff"/>
         <w:tcBorders>
-          <w:top w:val="none"/>
+          <w:top w:val="none" w:color="000000" w:sz="4" w:space="0"/>
           <w:left w:val="single" w:color="000000" w:themeColor="accent1" w:themeTint="80" w:sz="4" w:space="0"/>
-          <w:bottom w:val="none"/>
-          <w:right w:val="none"/>
+          <w:bottom w:val="none" w:color="000000" w:sz="4" w:space="0"/>
+          <w:right w:val="none" w:color="000000" w:sz="4" w:space="0"/>
         </w:tcBorders>
       </w:tcPr>
     </w:tblStylePr>
@@ -5968,16 +5958,16 @@
         <w:shd w:val="clear" w:color="ffffff" w:themeColor="light1" w:fill="ffffff" w:themeFill="light1"/>
         <w:tcBorders>
           <w:top w:val="single" w:color="000000" w:themeColor="accent1" w:themeTint="80" w:sz="4" w:space="0"/>
-          <w:left w:val="none"/>
-          <w:bottom w:val="none"/>
-          <w:right w:val="none"/>
-        </w:tcBorders>
-      </w:tcPr>
-    </w:tblStylePr>
-  </w:style>
-  <w:style w:type="table" w:styleId="97">
+          <w:left w:val="none" w:color="000000" w:sz="4" w:space="0"/>
+          <w:bottom w:val="none" w:color="000000" w:sz="4" w:space="0"/>
+          <w:right w:val="none" w:color="000000" w:sz="4" w:space="0"/>
+        </w:tcBorders>
+      </w:tcPr>
+    </w:tblStylePr>
+  </w:style>
+  <w:style w:type="table" w:styleId="740">
     <w:name w:val="Grid Table 7 Colorful - Accent 2"/>
-    <w:basedOn w:val="650"/>
+    <w:basedOn w:val="835"/>
     <w:uiPriority w:val="99"/>
     <w:pPr>
       <w:spacing w:after="0" w:line="240" w:lineRule="auto"/>
@@ -6028,9 +6018,9 @@
       <w:tcPr>
         <w:shd w:color="ffffff"/>
         <w:tcBorders>
-          <w:top w:val="none"/>
-          <w:left w:val="none"/>
-          <w:bottom w:val="none"/>
+          <w:top w:val="none" w:color="000000" w:sz="4" w:space="0"/>
+          <w:left w:val="none" w:color="000000" w:sz="4" w:space="0"/>
+          <w:bottom w:val="none" w:color="000000" w:sz="4" w:space="0"/>
           <w:right w:val="single" w:color="000000" w:themeColor="accent2" w:themeTint="97" w:sz="4" w:space="0"/>
         </w:tcBorders>
       </w:tcPr>
@@ -6045,10 +6035,10 @@
       <w:tcPr>
         <w:shd w:val="clear" w:color="ffffff" w:themeColor="light1" w:fill="ffffff" w:themeFill="light1"/>
         <w:tcBorders>
-          <w:top w:val="none"/>
-          <w:left w:val="none"/>
+          <w:top w:val="none" w:color="000000" w:sz="4" w:space="0"/>
+          <w:left w:val="none" w:color="000000" w:sz="4" w:space="0"/>
           <w:bottom w:val="single" w:color="000000" w:themeColor="accent2" w:themeTint="97" w:sz="4" w:space="0"/>
-          <w:right w:val="none"/>
+          <w:right w:val="none" w:color="000000" w:sz="4" w:space="0"/>
         </w:tcBorders>
       </w:tcPr>
     </w:tblStylePr>
@@ -6062,10 +6052,10 @@
       <w:tcPr>
         <w:shd w:color="ffffff"/>
         <w:tcBorders>
-          <w:top w:val="none"/>
+          <w:top w:val="none" w:color="000000" w:sz="4" w:space="0"/>
           <w:left w:val="single" w:color="000000" w:themeColor="accent2" w:themeTint="97" w:sz="4" w:space="0"/>
-          <w:bottom w:val="none"/>
-          <w:right w:val="none"/>
+          <w:bottom w:val="none" w:color="000000" w:sz="4" w:space="0"/>
+          <w:right w:val="none" w:color="000000" w:sz="4" w:space="0"/>
         </w:tcBorders>
       </w:tcPr>
     </w:tblStylePr>
@@ -6080,16 +6070,16 @@
         <w:shd w:val="clear" w:color="ffffff" w:themeColor="light1" w:fill="ffffff" w:themeFill="light1"/>
         <w:tcBorders>
           <w:top w:val="single" w:color="000000" w:themeColor="accent2" w:themeTint="97" w:sz="4" w:space="0"/>
-          <w:left w:val="none"/>
-          <w:bottom w:val="none"/>
-          <w:right w:val="none"/>
-        </w:tcBorders>
-      </w:tcPr>
-    </w:tblStylePr>
-  </w:style>
-  <w:style w:type="table" w:styleId="98">
+          <w:left w:val="none" w:color="000000" w:sz="4" w:space="0"/>
+          <w:bottom w:val="none" w:color="000000" w:sz="4" w:space="0"/>
+          <w:right w:val="none" w:color="000000" w:sz="4" w:space="0"/>
+        </w:tcBorders>
+      </w:tcPr>
+    </w:tblStylePr>
+  </w:style>
+  <w:style w:type="table" w:styleId="741">
     <w:name w:val="Grid Table 7 Colorful - Accent 3"/>
-    <w:basedOn w:val="650"/>
+    <w:basedOn w:val="835"/>
     <w:uiPriority w:val="99"/>
     <w:pPr>
       <w:spacing w:after="0" w:line="240" w:lineRule="auto"/>
@@ -6140,9 +6130,9 @@
       <w:tcPr>
         <w:shd w:color="ffffff"/>
         <w:tcBorders>
-          <w:top w:val="none"/>
-          <w:left w:val="none"/>
-          <w:bottom w:val="none"/>
+          <w:top w:val="none" w:color="000000" w:sz="4" w:space="0"/>
+          <w:left w:val="none" w:color="000000" w:sz="4" w:space="0"/>
+          <w:bottom w:val="none" w:color="000000" w:sz="4" w:space="0"/>
           <w:right w:val="single" w:color="000000" w:themeColor="accent3" w:themeTint="FE" w:sz="4" w:space="0"/>
         </w:tcBorders>
       </w:tcPr>
@@ -6157,10 +6147,10 @@
       <w:tcPr>
         <w:shd w:val="clear" w:color="ffffff" w:themeColor="light1" w:fill="ffffff" w:themeFill="light1"/>
         <w:tcBorders>
-          <w:top w:val="none"/>
-          <w:left w:val="none"/>
+          <w:top w:val="none" w:color="000000" w:sz="4" w:space="0"/>
+          <w:left w:val="none" w:color="000000" w:sz="4" w:space="0"/>
           <w:bottom w:val="single" w:color="000000" w:themeColor="accent3" w:themeTint="FE" w:sz="4" w:space="0"/>
-          <w:right w:val="none"/>
+          <w:right w:val="none" w:color="000000" w:sz="4" w:space="0"/>
         </w:tcBorders>
       </w:tcPr>
     </w:tblStylePr>
@@ -6174,10 +6164,10 @@
       <w:tcPr>
         <w:shd w:color="ffffff"/>
         <w:tcBorders>
-          <w:top w:val="none"/>
+          <w:top w:val="none" w:color="000000" w:sz="4" w:space="0"/>
           <w:left w:val="single" w:color="000000" w:themeColor="accent3" w:themeTint="FE" w:sz="4" w:space="0"/>
-          <w:bottom w:val="none"/>
-          <w:right w:val="none"/>
+          <w:bottom w:val="none" w:color="000000" w:sz="4" w:space="0"/>
+          <w:right w:val="none" w:color="000000" w:sz="4" w:space="0"/>
         </w:tcBorders>
       </w:tcPr>
     </w:tblStylePr>
@@ -6192,16 +6182,16 @@
         <w:shd w:val="clear" w:color="ffffff" w:themeColor="light1" w:fill="ffffff" w:themeFill="light1"/>
         <w:tcBorders>
           <w:top w:val="single" w:color="000000" w:themeColor="accent3" w:themeTint="FE" w:sz="4" w:space="0"/>
-          <w:left w:val="none"/>
-          <w:bottom w:val="none"/>
-          <w:right w:val="none"/>
-        </w:tcBorders>
-      </w:tcPr>
-    </w:tblStylePr>
-  </w:style>
-  <w:style w:type="table" w:styleId="99">
+          <w:left w:val="none" w:color="000000" w:sz="4" w:space="0"/>
+          <w:bottom w:val="none" w:color="000000" w:sz="4" w:space="0"/>
+          <w:right w:val="none" w:color="000000" w:sz="4" w:space="0"/>
+        </w:tcBorders>
+      </w:tcPr>
+    </w:tblStylePr>
+  </w:style>
+  <w:style w:type="table" w:styleId="742">
     <w:name w:val="Grid Table 7 Colorful - Accent 4"/>
-    <w:basedOn w:val="650"/>
+    <w:basedOn w:val="835"/>
     <w:uiPriority w:val="99"/>
     <w:pPr>
       <w:spacing w:after="0" w:line="240" w:lineRule="auto"/>
@@ -6252,9 +6242,9 @@
       <w:tcPr>
         <w:shd w:color="ffffff"/>
         <w:tcBorders>
-          <w:top w:val="none"/>
-          <w:left w:val="none"/>
-          <w:bottom w:val="none"/>
+          <w:top w:val="none" w:color="000000" w:sz="4" w:space="0"/>
+          <w:left w:val="none" w:color="000000" w:sz="4" w:space="0"/>
+          <w:bottom w:val="none" w:color="000000" w:sz="4" w:space="0"/>
           <w:right w:val="single" w:color="000000" w:themeColor="accent4" w:themeTint="9A" w:sz="4" w:space="0"/>
         </w:tcBorders>
       </w:tcPr>
@@ -6269,10 +6259,10 @@
       <w:tcPr>
         <w:shd w:val="clear" w:color="ffffff" w:themeColor="light1" w:fill="ffffff" w:themeFill="light1"/>
         <w:tcBorders>
-          <w:top w:val="none"/>
-          <w:left w:val="none"/>
+          <w:top w:val="none" w:color="000000" w:sz="4" w:space="0"/>
+          <w:left w:val="none" w:color="000000" w:sz="4" w:space="0"/>
           <w:bottom w:val="single" w:color="000000" w:themeColor="accent4" w:themeTint="9A" w:sz="4" w:space="0"/>
-          <w:right w:val="none"/>
+          <w:right w:val="none" w:color="000000" w:sz="4" w:space="0"/>
         </w:tcBorders>
       </w:tcPr>
     </w:tblStylePr>
@@ -6286,10 +6276,10 @@
       <w:tcPr>
         <w:shd w:color="ffffff"/>
         <w:tcBorders>
-          <w:top w:val="none"/>
+          <w:top w:val="none" w:color="000000" w:sz="4" w:space="0"/>
           <w:left w:val="single" w:color="000000" w:themeColor="accent4" w:themeTint="9A" w:sz="4" w:space="0"/>
-          <w:bottom w:val="none"/>
-          <w:right w:val="none"/>
+          <w:bottom w:val="none" w:color="000000" w:sz="4" w:space="0"/>
+          <w:right w:val="none" w:color="000000" w:sz="4" w:space="0"/>
         </w:tcBorders>
       </w:tcPr>
     </w:tblStylePr>
@@ -6304,16 +6294,16 @@
         <w:shd w:val="clear" w:color="ffffff" w:themeColor="light1" w:fill="ffffff" w:themeFill="light1"/>
         <w:tcBorders>
           <w:top w:val="single" w:color="000000" w:themeColor="accent4" w:themeTint="9A" w:sz="4" w:space="0"/>
-          <w:left w:val="none"/>
-          <w:bottom w:val="none"/>
-          <w:right w:val="none"/>
-        </w:tcBorders>
-      </w:tcPr>
-    </w:tblStylePr>
-  </w:style>
-  <w:style w:type="table" w:styleId="100">
+          <w:left w:val="none" w:color="000000" w:sz="4" w:space="0"/>
+          <w:bottom w:val="none" w:color="000000" w:sz="4" w:space="0"/>
+          <w:right w:val="none" w:color="000000" w:sz="4" w:space="0"/>
+        </w:tcBorders>
+      </w:tcPr>
+    </w:tblStylePr>
+  </w:style>
+  <w:style w:type="table" w:styleId="743">
     <w:name w:val="Grid Table 7 Colorful - Accent 5"/>
-    <w:basedOn w:val="650"/>
+    <w:basedOn w:val="835"/>
     <w:uiPriority w:val="99"/>
     <w:pPr>
       <w:spacing w:after="0" w:line="240" w:lineRule="auto"/>
@@ -6364,9 +6354,9 @@
       <w:tcPr>
         <w:shd w:color="ffffff"/>
         <w:tcBorders>
-          <w:top w:val="none"/>
-          <w:left w:val="none"/>
-          <w:bottom w:val="none"/>
+          <w:top w:val="none" w:color="000000" w:sz="4" w:space="0"/>
+          <w:left w:val="none" w:color="000000" w:sz="4" w:space="0"/>
+          <w:bottom w:val="none" w:color="000000" w:sz="4" w:space="0"/>
           <w:right w:val="single" w:color="000000" w:themeColor="accent5" w:themeTint="90" w:sz="4" w:space="0"/>
         </w:tcBorders>
       </w:tcPr>
@@ -6381,10 +6371,10 @@
       <w:tcPr>
         <w:shd w:val="clear" w:color="ffffff" w:themeColor="light1" w:fill="ffffff" w:themeFill="light1"/>
         <w:tcBorders>
-          <w:top w:val="none"/>
-          <w:left w:val="none"/>
+          <w:top w:val="none" w:color="000000" w:sz="4" w:space="0"/>
+          <w:left w:val="none" w:color="000000" w:sz="4" w:space="0"/>
           <w:bottom w:val="single" w:color="000000" w:themeColor="accent5" w:themeTint="90" w:sz="4" w:space="0"/>
-          <w:right w:val="none"/>
+          <w:right w:val="none" w:color="000000" w:sz="4" w:space="0"/>
         </w:tcBorders>
       </w:tcPr>
     </w:tblStylePr>
@@ -6398,10 +6388,10 @@
       <w:tcPr>
         <w:shd w:color="ffffff"/>
         <w:tcBorders>
-          <w:top w:val="none"/>
+          <w:top w:val="none" w:color="000000" w:sz="4" w:space="0"/>
           <w:left w:val="single" w:color="000000" w:themeColor="accent5" w:themeTint="90" w:sz="4" w:space="0"/>
-          <w:bottom w:val="none"/>
-          <w:right w:val="none"/>
+          <w:bottom w:val="none" w:color="000000" w:sz="4" w:space="0"/>
+          <w:right w:val="none" w:color="000000" w:sz="4" w:space="0"/>
         </w:tcBorders>
       </w:tcPr>
     </w:tblStylePr>
@@ -6416,16 +6406,16 @@
         <w:shd w:val="clear" w:color="ffffff" w:themeColor="light1" w:fill="ffffff" w:themeFill="light1"/>
         <w:tcBorders>
           <w:top w:val="single" w:color="000000" w:themeColor="accent5" w:themeTint="90" w:sz="4" w:space="0"/>
-          <w:left w:val="none"/>
-          <w:bottom w:val="none"/>
-          <w:right w:val="none"/>
-        </w:tcBorders>
-      </w:tcPr>
-    </w:tblStylePr>
-  </w:style>
-  <w:style w:type="table" w:styleId="101">
+          <w:left w:val="none" w:color="000000" w:sz="4" w:space="0"/>
+          <w:bottom w:val="none" w:color="000000" w:sz="4" w:space="0"/>
+          <w:right w:val="none" w:color="000000" w:sz="4" w:space="0"/>
+        </w:tcBorders>
+      </w:tcPr>
+    </w:tblStylePr>
+  </w:style>
+  <w:style w:type="table" w:styleId="744">
     <w:name w:val="Grid Table 7 Colorful - Accent 6"/>
-    <w:basedOn w:val="650"/>
+    <w:basedOn w:val="835"/>
     <w:uiPriority w:val="99"/>
     <w:pPr>
       <w:spacing w:after="0" w:line="240" w:lineRule="auto"/>
@@ -6476,9 +6466,9 @@
       <w:tcPr>
         <w:shd w:color="ffffff"/>
         <w:tcBorders>
-          <w:top w:val="none"/>
-          <w:left w:val="none"/>
-          <w:bottom w:val="none"/>
+          <w:top w:val="none" w:color="000000" w:sz="4" w:space="0"/>
+          <w:left w:val="none" w:color="000000" w:sz="4" w:space="0"/>
+          <w:bottom w:val="none" w:color="000000" w:sz="4" w:space="0"/>
           <w:right w:val="single" w:color="000000" w:themeColor="accent6" w:themeTint="90" w:sz="4" w:space="0"/>
         </w:tcBorders>
       </w:tcPr>
@@ -6493,10 +6483,10 @@
       <w:tcPr>
         <w:shd w:val="clear" w:color="ffffff" w:themeColor="light1" w:fill="ffffff" w:themeFill="light1"/>
         <w:tcBorders>
-          <w:top w:val="none"/>
-          <w:left w:val="none"/>
+          <w:top w:val="none" w:color="000000" w:sz="4" w:space="0"/>
+          <w:left w:val="none" w:color="000000" w:sz="4" w:space="0"/>
           <w:bottom w:val="single" w:color="000000" w:themeColor="accent6" w:themeTint="90" w:sz="4" w:space="0"/>
-          <w:right w:val="none"/>
+          <w:right w:val="none" w:color="000000" w:sz="4" w:space="0"/>
         </w:tcBorders>
       </w:tcPr>
     </w:tblStylePr>
@@ -6510,10 +6500,10 @@
       <w:tcPr>
         <w:shd w:color="ffffff"/>
         <w:tcBorders>
-          <w:top w:val="none"/>
+          <w:top w:val="none" w:color="000000" w:sz="4" w:space="0"/>
           <w:left w:val="single" w:color="000000" w:themeColor="accent6" w:themeTint="90" w:sz="4" w:space="0"/>
-          <w:bottom w:val="none"/>
-          <w:right w:val="none"/>
+          <w:bottom w:val="none" w:color="000000" w:sz="4" w:space="0"/>
+          <w:right w:val="none" w:color="000000" w:sz="4" w:space="0"/>
         </w:tcBorders>
       </w:tcPr>
     </w:tblStylePr>
@@ -6528,16 +6518,16 @@
         <w:shd w:val="clear" w:color="ffffff" w:themeColor="light1" w:fill="ffffff" w:themeFill="light1"/>
         <w:tcBorders>
           <w:top w:val="single" w:color="000000" w:themeColor="accent6" w:themeTint="90" w:sz="4" w:space="0"/>
-          <w:left w:val="none"/>
-          <w:bottom w:val="none"/>
-          <w:right w:val="none"/>
-        </w:tcBorders>
-      </w:tcPr>
-    </w:tblStylePr>
-  </w:style>
-  <w:style w:type="table" w:styleId="102">
+          <w:left w:val="none" w:color="000000" w:sz="4" w:space="0"/>
+          <w:bottom w:val="none" w:color="000000" w:sz="4" w:space="0"/>
+          <w:right w:val="none" w:color="000000" w:sz="4" w:space="0"/>
+        </w:tcBorders>
+      </w:tcPr>
+    </w:tblStylePr>
+  </w:style>
+  <w:style w:type="table" w:styleId="745">
     <w:name w:val="List Table 1 Light"/>
-    <w:basedOn w:val="650"/>
+    <w:basedOn w:val="835"/>
     <w:uiPriority w:val="99"/>
     <w:pPr>
       <w:spacing w:after="0" w:line="240" w:lineRule="auto"/>
@@ -6598,9 +6588,9 @@
       </w:tcPr>
     </w:tblStylePr>
   </w:style>
-  <w:style w:type="table" w:styleId="103">
+  <w:style w:type="table" w:styleId="746">
     <w:name w:val="List Table 1 Light - Accent 1"/>
-    <w:basedOn w:val="650"/>
+    <w:basedOn w:val="835"/>
     <w:uiPriority w:val="99"/>
     <w:pPr>
       <w:spacing w:after="0" w:line="240" w:lineRule="auto"/>
@@ -6661,9 +6651,9 @@
       </w:tcPr>
     </w:tblStylePr>
   </w:style>
-  <w:style w:type="table" w:styleId="104">
+  <w:style w:type="table" w:styleId="747">
     <w:name w:val="List Table 1 Light - Accent 2"/>
-    <w:basedOn w:val="650"/>
+    <w:basedOn w:val="835"/>
     <w:uiPriority w:val="99"/>
     <w:pPr>
       <w:spacing w:after="0" w:line="240" w:lineRule="auto"/>
@@ -6724,9 +6714,9 @@
       </w:tcPr>
     </w:tblStylePr>
   </w:style>
-  <w:style w:type="table" w:styleId="105">
+  <w:style w:type="table" w:styleId="748">
     <w:name w:val="List Table 1 Light - Accent 3"/>
-    <w:basedOn w:val="650"/>
+    <w:basedOn w:val="835"/>
     <w:uiPriority w:val="99"/>
     <w:pPr>
       <w:spacing w:after="0" w:line="240" w:lineRule="auto"/>
@@ -6787,9 +6777,9 @@
       </w:tcPr>
     </w:tblStylePr>
   </w:style>
-  <w:style w:type="table" w:styleId="106">
+  <w:style w:type="table" w:styleId="749">
     <w:name w:val="List Table 1 Light - Accent 4"/>
-    <w:basedOn w:val="650"/>
+    <w:basedOn w:val="835"/>
     <w:uiPriority w:val="99"/>
     <w:pPr>
       <w:spacing w:after="0" w:line="240" w:lineRule="auto"/>
@@ -6850,9 +6840,9 @@
       </w:tcPr>
     </w:tblStylePr>
   </w:style>
-  <w:style w:type="table" w:styleId="107">
+  <w:style w:type="table" w:styleId="750">
     <w:name w:val="List Table 1 Light - Accent 5"/>
-    <w:basedOn w:val="650"/>
+    <w:basedOn w:val="835"/>
     <w:uiPriority w:val="99"/>
     <w:pPr>
       <w:spacing w:after="0" w:line="240" w:lineRule="auto"/>
@@ -6913,9 +6903,9 @@
       </w:tcPr>
     </w:tblStylePr>
   </w:style>
-  <w:style w:type="table" w:styleId="108">
+  <w:style w:type="table" w:styleId="751">
     <w:name w:val="List Table 1 Light - Accent 6"/>
-    <w:basedOn w:val="650"/>
+    <w:basedOn w:val="835"/>
     <w:uiPriority w:val="99"/>
     <w:pPr>
       <w:spacing w:after="0" w:line="240" w:lineRule="auto"/>
@@ -6976,9 +6966,9 @@
       </w:tcPr>
     </w:tblStylePr>
   </w:style>
-  <w:style w:type="table" w:styleId="109">
+  <w:style w:type="table" w:styleId="752">
     <w:name w:val="List Table 2"/>
-    <w:basedOn w:val="650"/>
+    <w:basedOn w:val="835"/>
     <w:uiPriority w:val="99"/>
     <w:pPr>
       <w:spacing w:after="0" w:line="240" w:lineRule="auto"/>
@@ -7062,9 +7052,9 @@
       </w:tcPr>
     </w:tblStylePr>
   </w:style>
-  <w:style w:type="table" w:styleId="110">
+  <w:style w:type="table" w:styleId="753">
     <w:name w:val="List Table 2 - Accent 1"/>
-    <w:basedOn w:val="650"/>
+    <w:basedOn w:val="835"/>
     <w:uiPriority w:val="99"/>
     <w:pPr>
       <w:spacing w:after="0" w:line="240" w:lineRule="auto"/>
@@ -7148,9 +7138,9 @@
       </w:tcPr>
     </w:tblStylePr>
   </w:style>
-  <w:style w:type="table" w:styleId="111">
+  <w:style w:type="table" w:styleId="754">
     <w:name w:val="List Table 2 - Accent 2"/>
-    <w:basedOn w:val="650"/>
+    <w:basedOn w:val="835"/>
     <w:uiPriority w:val="99"/>
     <w:pPr>
       <w:spacing w:after="0" w:line="240" w:lineRule="auto"/>
@@ -7234,9 +7224,9 @@
       </w:tcPr>
     </w:tblStylePr>
   </w:style>
-  <w:style w:type="table" w:styleId="112">
+  <w:style w:type="table" w:styleId="755">
     <w:name w:val="List Table 2 - Accent 3"/>
-    <w:basedOn w:val="650"/>
+    <w:basedOn w:val="835"/>
     <w:uiPriority w:val="99"/>
     <w:pPr>
       <w:spacing w:after="0" w:line="240" w:lineRule="auto"/>
@@ -7320,9 +7310,9 @@
       </w:tcPr>
     </w:tblStylePr>
   </w:style>
-  <w:style w:type="table" w:styleId="113">
+  <w:style w:type="table" w:styleId="756">
     <w:name w:val="List Table 2 - Accent 4"/>
-    <w:basedOn w:val="650"/>
+    <w:basedOn w:val="835"/>
     <w:uiPriority w:val="99"/>
     <w:pPr>
       <w:spacing w:after="0" w:line="240" w:lineRule="auto"/>
@@ -7406,9 +7396,9 @@
       </w:tcPr>
     </w:tblStylePr>
   </w:style>
-  <w:style w:type="table" w:styleId="114">
+  <w:style w:type="table" w:styleId="757">
     <w:name w:val="List Table 2 - Accent 5"/>
-    <w:basedOn w:val="650"/>
+    <w:basedOn w:val="835"/>
     <w:uiPriority w:val="99"/>
     <w:pPr>
       <w:spacing w:after="0" w:line="240" w:lineRule="auto"/>
@@ -7492,9 +7482,9 @@
       </w:tcPr>
     </w:tblStylePr>
   </w:style>
-  <w:style w:type="table" w:styleId="115">
+  <w:style w:type="table" w:styleId="758">
     <w:name w:val="List Table 2 - Accent 6"/>
-    <w:basedOn w:val="650"/>
+    <w:basedOn w:val="835"/>
     <w:uiPriority w:val="99"/>
     <w:pPr>
       <w:spacing w:after="0" w:line="240" w:lineRule="auto"/>
@@ -7578,9 +7568,9 @@
       </w:tcPr>
     </w:tblStylePr>
   </w:style>
-  <w:style w:type="table" w:styleId="116">
+  <w:style w:type="table" w:styleId="759">
     <w:name w:val="List Table 3"/>
-    <w:basedOn w:val="650"/>
+    <w:basedOn w:val="835"/>
     <w:uiPriority w:val="99"/>
     <w:pPr>
       <w:spacing w:after="0" w:line="240" w:lineRule="auto"/>
@@ -7652,9 +7642,9 @@
       </w:rPr>
     </w:tblStylePr>
   </w:style>
-  <w:style w:type="table" w:styleId="117">
+  <w:style w:type="table" w:styleId="760">
     <w:name w:val="List Table 3 - Accent 1"/>
-    <w:basedOn w:val="650"/>
+    <w:basedOn w:val="835"/>
     <w:uiPriority w:val="99"/>
     <w:pPr>
       <w:spacing w:after="0" w:line="240" w:lineRule="auto"/>
@@ -7726,9 +7716,9 @@
       </w:rPr>
     </w:tblStylePr>
   </w:style>
-  <w:style w:type="table" w:styleId="118">
+  <w:style w:type="table" w:styleId="761">
     <w:name w:val="List Table 3 - Accent 2"/>
-    <w:basedOn w:val="650"/>
+    <w:basedOn w:val="835"/>
     <w:uiPriority w:val="99"/>
     <w:pPr>
       <w:spacing w:after="0" w:line="240" w:lineRule="auto"/>
@@ -7800,9 +7790,9 @@
       </w:rPr>
     </w:tblStylePr>
   </w:style>
-  <w:style w:type="table" w:styleId="119">
+  <w:style w:type="table" w:styleId="762">
     <w:name w:val="List Table 3 - Accent 3"/>
-    <w:basedOn w:val="650"/>
+    <w:basedOn w:val="835"/>
     <w:uiPriority w:val="99"/>
     <w:pPr>
       <w:spacing w:after="0" w:line="240" w:lineRule="auto"/>
@@ -7874,9 +7864,9 @@
       </w:rPr>
     </w:tblStylePr>
   </w:style>
-  <w:style w:type="table" w:styleId="120">
+  <w:style w:type="table" w:styleId="763">
     <w:name w:val="List Table 3 - Accent 4"/>
-    <w:basedOn w:val="650"/>
+    <w:basedOn w:val="835"/>
     <w:uiPriority w:val="99"/>
     <w:pPr>
       <w:spacing w:after="0" w:line="240" w:lineRule="auto"/>
@@ -7948,9 +7938,9 @@
       </w:rPr>
     </w:tblStylePr>
   </w:style>
-  <w:style w:type="table" w:styleId="121">
+  <w:style w:type="table" w:styleId="764">
     <w:name w:val="List Table 3 - Accent 5"/>
-    <w:basedOn w:val="650"/>
+    <w:basedOn w:val="835"/>
     <w:uiPriority w:val="99"/>
     <w:pPr>
       <w:spacing w:after="0" w:line="240" w:lineRule="auto"/>
@@ -8022,9 +8012,9 @@
       </w:rPr>
     </w:tblStylePr>
   </w:style>
-  <w:style w:type="table" w:styleId="122">
+  <w:style w:type="table" w:styleId="765">
     <w:name w:val="List Table 3 - Accent 6"/>
-    <w:basedOn w:val="650"/>
+    <w:basedOn w:val="835"/>
     <w:uiPriority w:val="99"/>
     <w:pPr>
       <w:spacing w:after="0" w:line="240" w:lineRule="auto"/>
@@ -8096,9 +8086,9 @@
       </w:rPr>
     </w:tblStylePr>
   </w:style>
-  <w:style w:type="table" w:styleId="123">
+  <w:style w:type="table" w:styleId="766">
     <w:name w:val="List Table 4"/>
-    <w:basedOn w:val="650"/>
+    <w:basedOn w:val="835"/>
     <w:uiPriority w:val="99"/>
     <w:pPr>
       <w:spacing w:after="0" w:line="240" w:lineRule="auto"/>
@@ -8165,9 +8155,9 @@
       </w:rPr>
     </w:tblStylePr>
   </w:style>
-  <w:style w:type="table" w:styleId="124">
+  <w:style w:type="table" w:styleId="767">
     <w:name w:val="List Table 4 - Accent 1"/>
-    <w:basedOn w:val="650"/>
+    <w:basedOn w:val="835"/>
     <w:uiPriority w:val="99"/>
     <w:pPr>
       <w:spacing w:after="0" w:line="240" w:lineRule="auto"/>
@@ -8234,9 +8224,9 @@
       </w:rPr>
     </w:tblStylePr>
   </w:style>
-  <w:style w:type="table" w:styleId="125">
+  <w:style w:type="table" w:styleId="768">
     <w:name w:val="List Table 4 - Accent 2"/>
-    <w:basedOn w:val="650"/>
+    <w:basedOn w:val="835"/>
     <w:uiPriority w:val="99"/>
     <w:pPr>
       <w:spacing w:after="0" w:line="240" w:lineRule="auto"/>
@@ -8303,9 +8293,9 @@
       </w:rPr>
     </w:tblStylePr>
   </w:style>
-  <w:style w:type="table" w:styleId="126">
+  <w:style w:type="table" w:styleId="769">
     <w:name w:val="List Table 4 - Accent 3"/>
-    <w:basedOn w:val="650"/>
+    <w:basedOn w:val="835"/>
     <w:uiPriority w:val="99"/>
     <w:pPr>
       <w:spacing w:after="0" w:line="240" w:lineRule="auto"/>
@@ -8372,9 +8362,9 @@
       </w:rPr>
     </w:tblStylePr>
   </w:style>
-  <w:style w:type="table" w:styleId="127">
+  <w:style w:type="table" w:styleId="770">
     <w:name w:val="List Table 4 - Accent 4"/>
-    <w:basedOn w:val="650"/>
+    <w:basedOn w:val="835"/>
     <w:uiPriority w:val="99"/>
     <w:pPr>
       <w:spacing w:after="0" w:line="240" w:lineRule="auto"/>
@@ -8441,9 +8431,9 @@
       </w:rPr>
     </w:tblStylePr>
   </w:style>
-  <w:style w:type="table" w:styleId="128">
+  <w:style w:type="table" w:styleId="771">
     <w:name w:val="List Table 4 - Accent 5"/>
-    <w:basedOn w:val="650"/>
+    <w:basedOn w:val="835"/>
     <w:uiPriority w:val="99"/>
     <w:pPr>
       <w:spacing w:after="0" w:line="240" w:lineRule="auto"/>
@@ -8510,9 +8500,9 @@
       </w:rPr>
     </w:tblStylePr>
   </w:style>
-  <w:style w:type="table" w:styleId="129">
+  <w:style w:type="table" w:styleId="772">
     <w:name w:val="List Table 4 - Accent 6"/>
-    <w:basedOn w:val="650"/>
+    <w:basedOn w:val="835"/>
     <w:uiPriority w:val="99"/>
     <w:pPr>
       <w:spacing w:after="0" w:line="240" w:lineRule="auto"/>
@@ -8579,9 +8569,9 @@
       </w:rPr>
     </w:tblStylePr>
   </w:style>
-  <w:style w:type="table" w:styleId="130">
+  <w:style w:type="table" w:styleId="773">
     <w:name w:val="List Table 5 Dark"/>
-    <w:basedOn w:val="650"/>
+    <w:basedOn w:val="835"/>
     <w:uiPriority w:val="99"/>
     <w:pPr>
       <w:spacing w:after="0" w:line="240" w:lineRule="auto"/>
@@ -8686,9 +8676,9 @@
       </w:rPr>
     </w:tblStylePr>
   </w:style>
-  <w:style w:type="table" w:styleId="131">
+  <w:style w:type="table" w:styleId="774">
     <w:name w:val="List Table 5 Dark - Accent 1"/>
-    <w:basedOn w:val="650"/>
+    <w:basedOn w:val="835"/>
     <w:uiPriority w:val="99"/>
     <w:pPr>
       <w:spacing w:after="0" w:line="240" w:lineRule="auto"/>
@@ -8793,9 +8783,9 @@
       </w:rPr>
     </w:tblStylePr>
   </w:style>
-  <w:style w:type="table" w:styleId="132">
+  <w:style w:type="table" w:styleId="775">
     <w:name w:val="List Table 5 Dark - Accent 2"/>
-    <w:basedOn w:val="650"/>
+    <w:basedOn w:val="835"/>
     <w:uiPriority w:val="99"/>
     <w:pPr>
       <w:spacing w:after="0" w:line="240" w:lineRule="auto"/>
@@ -8900,9 +8890,9 @@
       </w:rPr>
     </w:tblStylePr>
   </w:style>
-  <w:style w:type="table" w:styleId="133">
+  <w:style w:type="table" w:styleId="776">
     <w:name w:val="List Table 5 Dark - Accent 3"/>
-    <w:basedOn w:val="650"/>
+    <w:basedOn w:val="835"/>
     <w:uiPriority w:val="99"/>
     <w:pPr>
       <w:spacing w:after="0" w:line="240" w:lineRule="auto"/>
@@ -9007,9 +8997,9 @@
       </w:rPr>
     </w:tblStylePr>
   </w:style>
-  <w:style w:type="table" w:styleId="134">
+  <w:style w:type="table" w:styleId="777">
     <w:name w:val="List Table 5 Dark - Accent 4"/>
-    <w:basedOn w:val="650"/>
+    <w:basedOn w:val="835"/>
     <w:uiPriority w:val="99"/>
     <w:pPr>
       <w:spacing w:after="0" w:line="240" w:lineRule="auto"/>
@@ -9114,9 +9104,9 @@
       </w:rPr>
     </w:tblStylePr>
   </w:style>
-  <w:style w:type="table" w:styleId="135">
+  <w:style w:type="table" w:styleId="778">
     <w:name w:val="List Table 5 Dark - Accent 5"/>
-    <w:basedOn w:val="650"/>
+    <w:basedOn w:val="835"/>
     <w:uiPriority w:val="99"/>
     <w:pPr>
       <w:spacing w:after="0" w:line="240" w:lineRule="auto"/>
@@ -9221,9 +9211,9 @@
       </w:rPr>
     </w:tblStylePr>
   </w:style>
-  <w:style w:type="table" w:styleId="136">
+  <w:style w:type="table" w:styleId="779">
     <w:name w:val="List Table 5 Dark - Accent 6"/>
-    <w:basedOn w:val="650"/>
+    <w:basedOn w:val="835"/>
     <w:uiPriority w:val="99"/>
     <w:pPr>
       <w:spacing w:after="0" w:line="240" w:lineRule="auto"/>
@@ -9328,9 +9318,9 @@
       </w:rPr>
     </w:tblStylePr>
   </w:style>
-  <w:style w:type="table" w:styleId="137">
+  <w:style w:type="table" w:styleId="780">
     <w:name w:val="List Table 6 Colorful"/>
-    <w:basedOn w:val="650"/>
+    <w:basedOn w:val="835"/>
     <w:uiPriority w:val="99"/>
     <w:pPr>
       <w:spacing w:after="0" w:line="240" w:lineRule="auto"/>
@@ -9401,9 +9391,9 @@
       </w:tcPr>
     </w:tblStylePr>
   </w:style>
-  <w:style w:type="table" w:styleId="138">
+  <w:style w:type="table" w:styleId="781">
     <w:name w:val="List Table 6 Colorful - Accent 1"/>
-    <w:basedOn w:val="650"/>
+    <w:basedOn w:val="835"/>
     <w:uiPriority w:val="99"/>
     <w:pPr>
       <w:spacing w:after="0" w:line="240" w:lineRule="auto"/>
@@ -9474,9 +9464,9 @@
       </w:tcPr>
     </w:tblStylePr>
   </w:style>
-  <w:style w:type="table" w:styleId="139">
+  <w:style w:type="table" w:styleId="782">
     <w:name w:val="List Table 6 Colorful - Accent 2"/>
-    <w:basedOn w:val="650"/>
+    <w:basedOn w:val="835"/>
     <w:uiPriority w:val="99"/>
     <w:pPr>
       <w:spacing w:after="0" w:line="240" w:lineRule="auto"/>
@@ -9547,9 +9537,9 @@
       </w:tcPr>
     </w:tblStylePr>
   </w:style>
-  <w:style w:type="table" w:styleId="140">
+  <w:style w:type="table" w:styleId="783">
     <w:name w:val="List Table 6 Colorful - Accent 3"/>
-    <w:basedOn w:val="650"/>
+    <w:basedOn w:val="835"/>
     <w:uiPriority w:val="99"/>
     <w:pPr>
       <w:spacing w:after="0" w:line="240" w:lineRule="auto"/>
@@ -9620,9 +9610,9 @@
       </w:tcPr>
     </w:tblStylePr>
   </w:style>
-  <w:style w:type="table" w:styleId="141">
+  <w:style w:type="table" w:styleId="784">
     <w:name w:val="List Table 6 Colorful - Accent 4"/>
-    <w:basedOn w:val="650"/>
+    <w:basedOn w:val="835"/>
     <w:uiPriority w:val="99"/>
     <w:pPr>
       <w:spacing w:after="0" w:line="240" w:lineRule="auto"/>
@@ -9693,9 +9683,9 @@
       </w:tcPr>
     </w:tblStylePr>
   </w:style>
-  <w:style w:type="table" w:styleId="142">
+  <w:style w:type="table" w:styleId="785">
     <w:name w:val="List Table 6 Colorful - Accent 5"/>
-    <w:basedOn w:val="650"/>
+    <w:basedOn w:val="835"/>
     <w:uiPriority w:val="99"/>
     <w:pPr>
       <w:spacing w:after="0" w:line="240" w:lineRule="auto"/>
@@ -9766,9 +9756,9 @@
       </w:tcPr>
     </w:tblStylePr>
   </w:style>
-  <w:style w:type="table" w:styleId="143">
+  <w:style w:type="table" w:styleId="786">
     <w:name w:val="List Table 6 Colorful - Accent 6"/>
-    <w:basedOn w:val="650"/>
+    <w:basedOn w:val="835"/>
     <w:uiPriority w:val="99"/>
     <w:pPr>
       <w:spacing w:after="0" w:line="240" w:lineRule="auto"/>
@@ -9839,9 +9829,9 @@
       </w:tcPr>
     </w:tblStylePr>
   </w:style>
-  <w:style w:type="table" w:styleId="144">
+  <w:style w:type="table" w:styleId="787">
     <w:name w:val="List Table 7 Colorful"/>
-    <w:basedOn w:val="650"/>
+    <w:basedOn w:val="835"/>
     <w:uiPriority w:val="99"/>
     <w:pPr>
       <w:spacing w:after="0" w:line="240" w:lineRule="auto"/>
@@ -9889,9 +9879,9 @@
       <w:tcPr>
         <w:shd w:color="ffffff"/>
         <w:tcBorders>
-          <w:top w:val="none"/>
-          <w:left w:val="none"/>
-          <w:bottom w:val="none"/>
+          <w:top w:val="none" w:color="000000" w:sz="4" w:space="0"/>
+          <w:left w:val="none" w:color="000000" w:sz="4" w:space="0"/>
+          <w:bottom w:val="none" w:color="000000" w:sz="4" w:space="0"/>
           <w:right w:val="single" w:color="000000" w:themeColor="text1" w:themeTint="80" w:sz="4" w:space="0"/>
         </w:tcBorders>
       </w:tcPr>
@@ -9906,10 +9896,10 @@
       <w:tcPr>
         <w:shd w:val="clear" w:color="ffffff" w:themeColor="light1" w:fill="ffffff" w:themeFill="light1"/>
         <w:tcBorders>
-          <w:top w:val="none"/>
-          <w:left w:val="none"/>
+          <w:top w:val="none" w:color="000000" w:sz="4" w:space="0"/>
+          <w:left w:val="none" w:color="000000" w:sz="4" w:space="0"/>
           <w:bottom w:val="single" w:color="000000" w:themeColor="text1" w:themeTint="80" w:sz="4" w:space="0"/>
-          <w:right w:val="none"/>
+          <w:right w:val="none" w:color="000000" w:sz="4" w:space="0"/>
         </w:tcBorders>
       </w:tcPr>
     </w:tblStylePr>
@@ -9923,10 +9913,10 @@
       <w:tcPr>
         <w:shd w:color="ffffff"/>
         <w:tcBorders>
-          <w:top w:val="none"/>
+          <w:top w:val="none" w:color="000000" w:sz="4" w:space="0"/>
           <w:left w:val="single" w:color="000000" w:themeColor="text1" w:themeTint="80" w:sz="4" w:space="0"/>
-          <w:bottom w:val="none"/>
-          <w:right w:val="none"/>
+          <w:bottom w:val="none" w:color="000000" w:sz="4" w:space="0"/>
+          <w:right w:val="none" w:color="000000" w:sz="4" w:space="0"/>
         </w:tcBorders>
       </w:tcPr>
     </w:tblStylePr>
@@ -9941,9 +9931,9 @@
         <w:shd w:val="clear" w:color="ffffff" w:themeColor="light1" w:fill="ffffff" w:themeFill="light1"/>
         <w:tcBorders>
           <w:top w:val="single" w:color="000000" w:themeColor="text1" w:themeTint="80" w:sz="4" w:space="0"/>
-          <w:left w:val="none"/>
-          <w:bottom w:val="none"/>
-          <w:right w:val="none"/>
+          <w:left w:val="none" w:color="000000" w:sz="4" w:space="0"/>
+          <w:bottom w:val="none" w:color="000000" w:sz="4" w:space="0"/>
+          <w:right w:val="none" w:color="000000" w:sz="4" w:space="0"/>
         </w:tcBorders>
       </w:tcPr>
     </w:tblStylePr>
@@ -9955,9 +9945,9 @@
       </w:rPr>
     </w:tblStylePr>
   </w:style>
-  <w:style w:type="table" w:styleId="145">
+  <w:style w:type="table" w:styleId="788">
     <w:name w:val="List Table 7 Colorful - Accent 1"/>
-    <w:basedOn w:val="650"/>
+    <w:basedOn w:val="835"/>
     <w:uiPriority w:val="99"/>
     <w:pPr>
       <w:spacing w:after="0" w:line="240" w:lineRule="auto"/>
@@ -10005,9 +9995,9 @@
       <w:tcPr>
         <w:shd w:color="ffffff"/>
         <w:tcBorders>
-          <w:top w:val="none"/>
-          <w:left w:val="none"/>
-          <w:bottom w:val="none"/>
+          <w:top w:val="none" w:color="000000" w:sz="4" w:space="0"/>
+          <w:left w:val="none" w:color="000000" w:sz="4" w:space="0"/>
+          <w:bottom w:val="none" w:color="000000" w:sz="4" w:space="0"/>
           <w:right w:val="single" w:color="000000" w:themeColor="accent1" w:sz="4" w:space="0"/>
         </w:tcBorders>
       </w:tcPr>
@@ -10022,10 +10012,10 @@
       <w:tcPr>
         <w:shd w:val="clear" w:color="ffffff" w:themeColor="light1" w:fill="ffffff" w:themeFill="light1"/>
         <w:tcBorders>
-          <w:top w:val="none"/>
-          <w:left w:val="none"/>
+          <w:top w:val="none" w:color="000000" w:sz="4" w:space="0"/>
+          <w:left w:val="none" w:color="000000" w:sz="4" w:space="0"/>
           <w:bottom w:val="single" w:color="000000" w:themeColor="accent1" w:sz="4" w:space="0"/>
-          <w:right w:val="none"/>
+          <w:right w:val="none" w:color="000000" w:sz="4" w:space="0"/>
         </w:tcBorders>
       </w:tcPr>
     </w:tblStylePr>
@@ -10039,10 +10029,10 @@
       <w:tcPr>
         <w:shd w:color="ffffff"/>
         <w:tcBorders>
-          <w:top w:val="none"/>
+          <w:top w:val="none" w:color="000000" w:sz="4" w:space="0"/>
           <w:left w:val="single" w:color="000000" w:themeColor="accent1" w:sz="4" w:space="0"/>
-          <w:bottom w:val="none"/>
-          <w:right w:val="none"/>
+          <w:bottom w:val="none" w:color="000000" w:sz="4" w:space="0"/>
+          <w:right w:val="none" w:color="000000" w:sz="4" w:space="0"/>
         </w:tcBorders>
       </w:tcPr>
     </w:tblStylePr>
@@ -10057,9 +10047,9 @@
         <w:shd w:val="clear" w:color="ffffff" w:themeColor="light1" w:fill="ffffff" w:themeFill="light1"/>
         <w:tcBorders>
           <w:top w:val="single" w:color="000000" w:themeColor="accent1" w:sz="4" w:space="0"/>
-          <w:left w:val="none"/>
-          <w:bottom w:val="none"/>
-          <w:right w:val="none"/>
+          <w:left w:val="none" w:color="000000" w:sz="4" w:space="0"/>
+          <w:bottom w:val="none" w:color="000000" w:sz="4" w:space="0"/>
+          <w:right w:val="none" w:color="000000" w:sz="4" w:space="0"/>
         </w:tcBorders>
       </w:tcPr>
     </w:tblStylePr>
@@ -10071,9 +10061,9 @@
       </w:rPr>
     </w:tblStylePr>
   </w:style>
-  <w:style w:type="table" w:styleId="146">
+  <w:style w:type="table" w:styleId="789">
     <w:name w:val="List Table 7 Colorful - Accent 2"/>
-    <w:basedOn w:val="650"/>
+    <w:basedOn w:val="835"/>
     <w:uiPriority w:val="99"/>
     <w:pPr>
       <w:spacing w:after="0" w:line="240" w:lineRule="auto"/>
@@ -10121,9 +10111,9 @@
       <w:tcPr>
         <w:shd w:color="ffffff"/>
         <w:tcBorders>
-          <w:top w:val="none"/>
-          <w:left w:val="none"/>
-          <w:bottom w:val="none"/>
+          <w:top w:val="none" w:color="000000" w:sz="4" w:space="0"/>
+          <w:left w:val="none" w:color="000000" w:sz="4" w:space="0"/>
+          <w:bottom w:val="none" w:color="000000" w:sz="4" w:space="0"/>
           <w:right w:val="single" w:color="000000" w:themeColor="accent2" w:themeTint="97" w:sz="4" w:space="0"/>
         </w:tcBorders>
       </w:tcPr>
@@ -10138,10 +10128,10 @@
       <w:tcPr>
         <w:shd w:val="clear" w:color="ffffff" w:themeColor="light1" w:fill="ffffff" w:themeFill="light1"/>
         <w:tcBorders>
-          <w:top w:val="none"/>
-          <w:left w:val="none"/>
+          <w:top w:val="none" w:color="000000" w:sz="4" w:space="0"/>
+          <w:left w:val="none" w:color="000000" w:sz="4" w:space="0"/>
           <w:bottom w:val="single" w:color="000000" w:themeColor="accent2" w:themeTint="97" w:sz="4" w:space="0"/>
-          <w:right w:val="none"/>
+          <w:right w:val="none" w:color="000000" w:sz="4" w:space="0"/>
         </w:tcBorders>
       </w:tcPr>
     </w:tblStylePr>
@@ -10155,10 +10145,10 @@
       <w:tcPr>
         <w:shd w:color="ffffff"/>
         <w:tcBorders>
-          <w:top w:val="none"/>
+          <w:top w:val="none" w:color="000000" w:sz="4" w:space="0"/>
           <w:left w:val="single" w:color="000000" w:themeColor="accent2" w:themeTint="97" w:sz="4" w:space="0"/>
-          <w:bottom w:val="none"/>
-          <w:right w:val="none"/>
+          <w:bottom w:val="none" w:color="000000" w:sz="4" w:space="0"/>
+          <w:right w:val="none" w:color="000000" w:sz="4" w:space="0"/>
         </w:tcBorders>
       </w:tcPr>
     </w:tblStylePr>
@@ -10173,9 +10163,9 @@
         <w:shd w:val="clear" w:color="ffffff" w:themeColor="light1" w:fill="ffffff" w:themeFill="light1"/>
         <w:tcBorders>
           <w:top w:val="single" w:color="000000" w:themeColor="accent2" w:themeTint="97" w:sz="4" w:space="0"/>
-          <w:left w:val="none"/>
-          <w:bottom w:val="none"/>
-          <w:right w:val="none"/>
+          <w:left w:val="none" w:color="000000" w:sz="4" w:space="0"/>
+          <w:bottom w:val="none" w:color="000000" w:sz="4" w:space="0"/>
+          <w:right w:val="none" w:color="000000" w:sz="4" w:space="0"/>
         </w:tcBorders>
       </w:tcPr>
     </w:tblStylePr>
@@ -10187,9 +10177,9 @@
       </w:rPr>
     </w:tblStylePr>
   </w:style>
-  <w:style w:type="table" w:styleId="147">
+  <w:style w:type="table" w:styleId="790">
     <w:name w:val="List Table 7 Colorful - Accent 3"/>
-    <w:basedOn w:val="650"/>
+    <w:basedOn w:val="835"/>
     <w:uiPriority w:val="99"/>
     <w:pPr>
       <w:spacing w:after="0" w:line="240" w:lineRule="auto"/>
@@ -10237,9 +10227,9 @@
       <w:tcPr>
         <w:shd w:color="ffffff"/>
         <w:tcBorders>
-          <w:top w:val="none"/>
-          <w:left w:val="none"/>
-          <w:bottom w:val="none"/>
+          <w:top w:val="none" w:color="000000" w:sz="4" w:space="0"/>
+          <w:left w:val="none" w:color="000000" w:sz="4" w:space="0"/>
+          <w:bottom w:val="none" w:color="000000" w:sz="4" w:space="0"/>
           <w:right w:val="single" w:color="000000" w:themeColor="accent3" w:themeTint="98" w:sz="4" w:space="0"/>
         </w:tcBorders>
       </w:tcPr>
@@ -10254,10 +10244,10 @@
       <w:tcPr>
         <w:shd w:val="clear" w:color="ffffff" w:themeColor="light1" w:fill="ffffff" w:themeFill="light1"/>
         <w:tcBorders>
-          <w:top w:val="none"/>
-          <w:left w:val="none"/>
+          <w:top w:val="none" w:color="000000" w:sz="4" w:space="0"/>
+          <w:left w:val="none" w:color="000000" w:sz="4" w:space="0"/>
           <w:bottom w:val="single" w:color="000000" w:themeColor="accent3" w:themeTint="98" w:sz="4" w:space="0"/>
-          <w:right w:val="none"/>
+          <w:right w:val="none" w:color="000000" w:sz="4" w:space="0"/>
         </w:tcBorders>
       </w:tcPr>
     </w:tblStylePr>
@@ -10271,10 +10261,10 @@
       <w:tcPr>
         <w:shd w:color="ffffff"/>
         <w:tcBorders>
-          <w:top w:val="none"/>
+          <w:top w:val="none" w:color="000000" w:sz="4" w:space="0"/>
           <w:left w:val="single" w:color="000000" w:themeColor="accent3" w:themeTint="98" w:sz="4" w:space="0"/>
-          <w:bottom w:val="none"/>
-          <w:right w:val="none"/>
+          <w:bottom w:val="none" w:color="000000" w:sz="4" w:space="0"/>
+          <w:right w:val="none" w:color="000000" w:sz="4" w:space="0"/>
         </w:tcBorders>
       </w:tcPr>
     </w:tblStylePr>
@@ -10289,9 +10279,9 @@
         <w:shd w:val="clear" w:color="ffffff" w:themeColor="light1" w:fill="ffffff" w:themeFill="light1"/>
         <w:tcBorders>
           <w:top w:val="single" w:color="000000" w:themeColor="accent3" w:themeTint="98" w:sz="4" w:space="0"/>
-          <w:left w:val="none"/>
-          <w:bottom w:val="none"/>
-          <w:right w:val="none"/>
+          <w:left w:val="none" w:color="000000" w:sz="4" w:space="0"/>
+          <w:bottom w:val="none" w:color="000000" w:sz="4" w:space="0"/>
+          <w:right w:val="none" w:color="000000" w:sz="4" w:space="0"/>
         </w:tcBorders>
       </w:tcPr>
     </w:tblStylePr>
@@ -10303,9 +10293,9 @@
       </w:rPr>
     </w:tblStylePr>
   </w:style>
-  <w:style w:type="table" w:styleId="148">
+  <w:style w:type="table" w:styleId="791">
     <w:name w:val="List Table 7 Colorful - Accent 4"/>
-    <w:basedOn w:val="650"/>
+    <w:basedOn w:val="835"/>
     <w:uiPriority w:val="99"/>
     <w:pPr>
       <w:spacing w:after="0" w:line="240" w:lineRule="auto"/>
@@ -10353,9 +10343,9 @@
       <w:tcPr>
         <w:shd w:color="ffffff"/>
         <w:tcBorders>
-          <w:top w:val="none"/>
-          <w:left w:val="none"/>
-          <w:bottom w:val="none"/>
+          <w:top w:val="none" w:color="000000" w:sz="4" w:space="0"/>
+          <w:left w:val="none" w:color="000000" w:sz="4" w:space="0"/>
+          <w:bottom w:val="none" w:color="000000" w:sz="4" w:space="0"/>
           <w:right w:val="single" w:color="000000" w:themeColor="accent4" w:themeTint="9A" w:sz="4" w:space="0"/>
         </w:tcBorders>
       </w:tcPr>
@@ -10370,10 +10360,10 @@
       <w:tcPr>
         <w:shd w:val="clear" w:color="ffffff" w:themeColor="light1" w:fill="ffffff" w:themeFill="light1"/>
         <w:tcBorders>
-          <w:top w:val="none"/>
-          <w:left w:val="none"/>
+          <w:top w:val="none" w:color="000000" w:sz="4" w:space="0"/>
+          <w:left w:val="none" w:color="000000" w:sz="4" w:space="0"/>
           <w:bottom w:val="single" w:color="000000" w:themeColor="accent4" w:themeTint="9A" w:sz="4" w:space="0"/>
-          <w:right w:val="none"/>
+          <w:right w:val="none" w:color="000000" w:sz="4" w:space="0"/>
         </w:tcBorders>
       </w:tcPr>
     </w:tblStylePr>
@@ -10387,10 +10377,10 @@
       <w:tcPr>
         <w:shd w:color="ffffff"/>
         <w:tcBorders>
-          <w:top w:val="none"/>
+          <w:top w:val="none" w:color="000000" w:sz="4" w:space="0"/>
           <w:left w:val="single" w:color="000000" w:themeColor="accent4" w:themeTint="9A" w:sz="4" w:space="0"/>
-          <w:bottom w:val="none"/>
-          <w:right w:val="none"/>
+          <w:bottom w:val="none" w:color="000000" w:sz="4" w:space="0"/>
+          <w:right w:val="none" w:color="000000" w:sz="4" w:space="0"/>
         </w:tcBorders>
       </w:tcPr>
     </w:tblStylePr>
@@ -10405,9 +10395,9 @@
         <w:shd w:val="clear" w:color="ffffff" w:themeColor="light1" w:fill="ffffff" w:themeFill="light1"/>
         <w:tcBorders>
           <w:top w:val="single" w:color="000000" w:themeColor="accent4" w:themeTint="9A" w:sz="4" w:space="0"/>
-          <w:left w:val="none"/>
-          <w:bottom w:val="none"/>
-          <w:right w:val="none"/>
+          <w:left w:val="none" w:color="000000" w:sz="4" w:space="0"/>
+          <w:bottom w:val="none" w:color="000000" w:sz="4" w:space="0"/>
+          <w:right w:val="none" w:color="000000" w:sz="4" w:space="0"/>
         </w:tcBorders>
       </w:tcPr>
     </w:tblStylePr>
@@ -10419,9 +10409,9 @@
       </w:rPr>
     </w:tblStylePr>
   </w:style>
-  <w:style w:type="table" w:styleId="149">
+  <w:style w:type="table" w:styleId="792">
     <w:name w:val="List Table 7 Colorful - Accent 5"/>
-    <w:basedOn w:val="650"/>
+    <w:basedOn w:val="835"/>
     <w:uiPriority w:val="99"/>
     <w:pPr>
       <w:spacing w:after="0" w:line="240" w:lineRule="auto"/>
@@ -10469,9 +10459,9 @@
       <w:tcPr>
         <w:shd w:color="ffffff"/>
         <w:tcBorders>
-          <w:top w:val="none"/>
-          <w:left w:val="none"/>
-          <w:bottom w:val="none"/>
+          <w:top w:val="none" w:color="000000" w:sz="4" w:space="0"/>
+          <w:left w:val="none" w:color="000000" w:sz="4" w:space="0"/>
+          <w:bottom w:val="none" w:color="000000" w:sz="4" w:space="0"/>
           <w:right w:val="single" w:color="000000" w:themeColor="accent5" w:themeTint="9A" w:sz="4" w:space="0"/>
         </w:tcBorders>
       </w:tcPr>
@@ -10486,10 +10476,10 @@
       <w:tcPr>
         <w:shd w:val="clear" w:color="ffffff" w:themeColor="light1" w:fill="ffffff" w:themeFill="light1"/>
         <w:tcBorders>
-          <w:top w:val="none"/>
-          <w:left w:val="none"/>
+          <w:top w:val="none" w:color="000000" w:sz="4" w:space="0"/>
+          <w:left w:val="none" w:color="000000" w:sz="4" w:space="0"/>
           <w:bottom w:val="single" w:color="000000" w:themeColor="accent5" w:themeTint="9A" w:sz="4" w:space="0"/>
-          <w:right w:val="none"/>
+          <w:right w:val="none" w:color="000000" w:sz="4" w:space="0"/>
         </w:tcBorders>
       </w:tcPr>
     </w:tblStylePr>
@@ -10503,10 +10493,10 @@
       <w:tcPr>
         <w:shd w:color="ffffff"/>
         <w:tcBorders>
-          <w:top w:val="none"/>
+          <w:top w:val="none" w:color="000000" w:sz="4" w:space="0"/>
           <w:left w:val="single" w:color="000000" w:themeColor="accent5" w:themeTint="9A" w:sz="4" w:space="0"/>
-          <w:bottom w:val="none"/>
-          <w:right w:val="none"/>
+          <w:bottom w:val="none" w:color="000000" w:sz="4" w:space="0"/>
+          <w:right w:val="none" w:color="000000" w:sz="4" w:space="0"/>
         </w:tcBorders>
       </w:tcPr>
     </w:tblStylePr>
@@ -10521,9 +10511,9 @@
         <w:shd w:val="clear" w:color="ffffff" w:themeColor="light1" w:fill="ffffff" w:themeFill="light1"/>
         <w:tcBorders>
           <w:top w:val="single" w:color="000000" w:themeColor="accent5" w:themeTint="9A" w:sz="4" w:space="0"/>
-          <w:left w:val="none"/>
-          <w:bottom w:val="none"/>
-          <w:right w:val="none"/>
+          <w:left w:val="none" w:color="000000" w:sz="4" w:space="0"/>
+          <w:bottom w:val="none" w:color="000000" w:sz="4" w:space="0"/>
+          <w:right w:val="none" w:color="000000" w:sz="4" w:space="0"/>
         </w:tcBorders>
       </w:tcPr>
     </w:tblStylePr>
@@ -10535,9 +10525,9 @@
       </w:rPr>
     </w:tblStylePr>
   </w:style>
-  <w:style w:type="table" w:styleId="150">
+  <w:style w:type="table" w:styleId="793">
     <w:name w:val="List Table 7 Colorful - Accent 6"/>
-    <w:basedOn w:val="650"/>
+    <w:basedOn w:val="835"/>
     <w:uiPriority w:val="99"/>
     <w:pPr>
       <w:spacing w:after="0" w:line="240" w:lineRule="auto"/>
@@ -10585,9 +10575,9 @@
       <w:tcPr>
         <w:shd w:color="ffffff"/>
         <w:tcBorders>
-          <w:top w:val="none"/>
-          <w:left w:val="none"/>
-          <w:bottom w:val="none"/>
+          <w:top w:val="none" w:color="000000" w:sz="4" w:space="0"/>
+          <w:left w:val="none" w:color="000000" w:sz="4" w:space="0"/>
+          <w:bottom w:val="none" w:color="000000" w:sz="4" w:space="0"/>
           <w:right w:val="single" w:color="000000" w:themeColor="accent6" w:themeTint="98" w:sz="4" w:space="0"/>
         </w:tcBorders>
       </w:tcPr>
@@ -10602,10 +10592,10 @@
       <w:tcPr>
         <w:shd w:val="clear" w:color="ffffff" w:themeColor="light1" w:fill="ffffff" w:themeFill="light1"/>
         <w:tcBorders>
-          <w:top w:val="none"/>
-          <w:left w:val="none"/>
+          <w:top w:val="none" w:color="000000" w:sz="4" w:space="0"/>
+          <w:left w:val="none" w:color="000000" w:sz="4" w:space="0"/>
           <w:bottom w:val="single" w:color="000000" w:themeColor="accent6" w:themeTint="98" w:sz="4" w:space="0"/>
-          <w:right w:val="none"/>
+          <w:right w:val="none" w:color="000000" w:sz="4" w:space="0"/>
         </w:tcBorders>
       </w:tcPr>
     </w:tblStylePr>
@@ -10619,10 +10609,10 @@
       <w:tcPr>
         <w:shd w:color="ffffff"/>
         <w:tcBorders>
-          <w:top w:val="none"/>
+          <w:top w:val="none" w:color="000000" w:sz="4" w:space="0"/>
           <w:left w:val="single" w:color="000000" w:themeColor="accent6" w:themeTint="98" w:sz="4" w:space="0"/>
-          <w:bottom w:val="none"/>
-          <w:right w:val="none"/>
+          <w:bottom w:val="none" w:color="000000" w:sz="4" w:space="0"/>
+          <w:right w:val="none" w:color="000000" w:sz="4" w:space="0"/>
         </w:tcBorders>
       </w:tcPr>
     </w:tblStylePr>
@@ -10637,9 +10627,9 @@
         <w:shd w:val="clear" w:color="ffffff" w:themeColor="light1" w:fill="ffffff" w:themeFill="light1"/>
         <w:tcBorders>
           <w:top w:val="single" w:color="000000" w:themeColor="accent6" w:themeTint="98" w:sz="4" w:space="0"/>
-          <w:left w:val="none"/>
-          <w:bottom w:val="none"/>
-          <w:right w:val="none"/>
+          <w:left w:val="none" w:color="000000" w:sz="4" w:space="0"/>
+          <w:bottom w:val="none" w:color="000000" w:sz="4" w:space="0"/>
+          <w:right w:val="none" w:color="000000" w:sz="4" w:space="0"/>
         </w:tcBorders>
       </w:tcPr>
     </w:tblStylePr>
@@ -10651,9 +10641,9 @@
       </w:rPr>
     </w:tblStylePr>
   </w:style>
-  <w:style w:type="table" w:styleId="151">
+  <w:style w:type="table" w:styleId="794">
     <w:name w:val="Lined - Accent"/>
-    <w:basedOn w:val="650"/>
+    <w:basedOn w:val="835"/>
     <w:uiPriority w:val="99"/>
     <w:pPr>
       <w:spacing w:after="0" w:line="240" w:lineRule="auto"/>
@@ -10741,9 +10731,9 @@
       </w:tcPr>
     </w:tblStylePr>
   </w:style>
-  <w:style w:type="table" w:styleId="152">
+  <w:style w:type="table" w:styleId="795">
     <w:name w:val="Lined - Accent 1"/>
-    <w:basedOn w:val="650"/>
+    <w:basedOn w:val="835"/>
     <w:uiPriority w:val="99"/>
     <w:pPr>
       <w:spacing w:after="0" w:line="240" w:lineRule="auto"/>
@@ -10831,9 +10821,9 @@
       </w:tcPr>
     </w:tblStylePr>
   </w:style>
-  <w:style w:type="table" w:styleId="153">
+  <w:style w:type="table" w:styleId="796">
     <w:name w:val="Lined - Accent 2"/>
-    <w:basedOn w:val="650"/>
+    <w:basedOn w:val="835"/>
     <w:uiPriority w:val="99"/>
     <w:pPr>
       <w:spacing w:after="0" w:line="240" w:lineRule="auto"/>
@@ -10921,9 +10911,9 @@
       </w:tcPr>
     </w:tblStylePr>
   </w:style>
-  <w:style w:type="table" w:styleId="154">
+  <w:style w:type="table" w:styleId="797">
     <w:name w:val="Lined - Accent 3"/>
-    <w:basedOn w:val="650"/>
+    <w:basedOn w:val="835"/>
     <w:uiPriority w:val="99"/>
     <w:pPr>
       <w:spacing w:after="0" w:line="240" w:lineRule="auto"/>
@@ -11011,9 +11001,9 @@
       </w:tcPr>
     </w:tblStylePr>
   </w:style>
-  <w:style w:type="table" w:styleId="155">
+  <w:style w:type="table" w:styleId="798">
     <w:name w:val="Lined - Accent 4"/>
-    <w:basedOn w:val="650"/>
+    <w:basedOn w:val="835"/>
     <w:uiPriority w:val="99"/>
     <w:pPr>
       <w:spacing w:after="0" w:line="240" w:lineRule="auto"/>
@@ -11101,9 +11091,9 @@
       </w:tcPr>
     </w:tblStylePr>
   </w:style>
-  <w:style w:type="table" w:styleId="156">
+  <w:style w:type="table" w:styleId="799">
     <w:name w:val="Lined - Accent 5"/>
-    <w:basedOn w:val="650"/>
+    <w:basedOn w:val="835"/>
     <w:uiPriority w:val="99"/>
     <w:pPr>
       <w:spacing w:after="0" w:line="240" w:lineRule="auto"/>
@@ -11191,9 +11181,9 @@
       </w:tcPr>
     </w:tblStylePr>
   </w:style>
-  <w:style w:type="table" w:styleId="157">
+  <w:style w:type="table" w:styleId="800">
     <w:name w:val="Lined - Accent 6"/>
-    <w:basedOn w:val="650"/>
+    <w:basedOn w:val="835"/>
     <w:uiPriority w:val="99"/>
     <w:pPr>
       <w:spacing w:after="0" w:line="240" w:lineRule="auto"/>
@@ -11281,9 +11271,9 @@
       </w:tcPr>
     </w:tblStylePr>
   </w:style>
-  <w:style w:type="table" w:styleId="158">
+  <w:style w:type="table" w:styleId="801">
     <w:name w:val="Bordered &amp; Lined - Accent"/>
-    <w:basedOn w:val="650"/>
+    <w:basedOn w:val="835"/>
     <w:uiPriority w:val="99"/>
     <w:pPr>
       <w:spacing w:after="0" w:line="240" w:lineRule="auto"/>
@@ -11379,9 +11369,9 @@
       </w:tcPr>
     </w:tblStylePr>
   </w:style>
-  <w:style w:type="table" w:styleId="159">
+  <w:style w:type="table" w:styleId="802">
     <w:name w:val="Bordered &amp; Lined - Accent 1"/>
-    <w:basedOn w:val="650"/>
+    <w:basedOn w:val="835"/>
     <w:uiPriority w:val="99"/>
     <w:pPr>
       <w:spacing w:after="0" w:line="240" w:lineRule="auto"/>
@@ -11477,9 +11467,9 @@
       </w:tcPr>
     </w:tblStylePr>
   </w:style>
-  <w:style w:type="table" w:styleId="160">
+  <w:style w:type="table" w:styleId="803">
     <w:name w:val="Bordered &amp; Lined - Accent 2"/>
-    <w:basedOn w:val="650"/>
+    <w:basedOn w:val="835"/>
     <w:uiPriority w:val="99"/>
     <w:pPr>
       <w:spacing w:after="0" w:line="240" w:lineRule="auto"/>
@@ -11575,9 +11565,9 @@
       </w:tcPr>
     </w:tblStylePr>
   </w:style>
-  <w:style w:type="table" w:styleId="161">
+  <w:style w:type="table" w:styleId="804">
     <w:name w:val="Bordered &amp; Lined - Accent 3"/>
-    <w:basedOn w:val="650"/>
+    <w:basedOn w:val="835"/>
     <w:uiPriority w:val="99"/>
     <w:pPr>
       <w:spacing w:after="0" w:line="240" w:lineRule="auto"/>
@@ -11673,9 +11663,9 @@
       </w:tcPr>
     </w:tblStylePr>
   </w:style>
-  <w:style w:type="table" w:styleId="162">
+  <w:style w:type="table" w:styleId="805">
     <w:name w:val="Bordered &amp; Lined - Accent 4"/>
-    <w:basedOn w:val="650"/>
+    <w:basedOn w:val="835"/>
     <w:uiPriority w:val="99"/>
     <w:pPr>
       <w:spacing w:after="0" w:line="240" w:lineRule="auto"/>
@@ -11771,9 +11761,9 @@
       </w:tcPr>
     </w:tblStylePr>
   </w:style>
-  <w:style w:type="table" w:styleId="163">
+  <w:style w:type="table" w:styleId="806">
     <w:name w:val="Bordered &amp; Lined - Accent 5"/>
-    <w:basedOn w:val="650"/>
+    <w:basedOn w:val="835"/>
     <w:uiPriority w:val="99"/>
     <w:pPr>
       <w:spacing w:after="0" w:line="240" w:lineRule="auto"/>
@@ -11869,9 +11859,9 @@
       </w:tcPr>
     </w:tblStylePr>
   </w:style>
-  <w:style w:type="table" w:styleId="164">
+  <w:style w:type="table" w:styleId="807">
     <w:name w:val="Bordered &amp; Lined - Accent 6"/>
-    <w:basedOn w:val="650"/>
+    <w:basedOn w:val="835"/>
     <w:uiPriority w:val="99"/>
     <w:pPr>
       <w:spacing w:after="0" w:line="240" w:lineRule="auto"/>
@@ -11967,9 +11957,9 @@
       </w:tcPr>
     </w:tblStylePr>
   </w:style>
-  <w:style w:type="table" w:styleId="165">
+  <w:style w:type="table" w:styleId="808">
     <w:name w:val="Bordered"/>
-    <w:basedOn w:val="650"/>
+    <w:basedOn w:val="835"/>
     <w:uiPriority w:val="99"/>
     <w:pPr>
       <w:spacing w:after="0" w:line="240" w:lineRule="auto"/>
@@ -12046,9 +12036,9 @@
       </w:tcPr>
     </w:tblStylePr>
   </w:style>
-  <w:style w:type="table" w:styleId="166">
+  <w:style w:type="table" w:styleId="809">
     <w:name w:val="Bordered - Accent 1"/>
-    <w:basedOn w:val="650"/>
+    <w:basedOn w:val="835"/>
     <w:uiPriority w:val="99"/>
     <w:pPr>
       <w:spacing w:after="0" w:line="240" w:lineRule="auto"/>
@@ -12125,9 +12115,9 @@
       </w:tcPr>
     </w:tblStylePr>
   </w:style>
-  <w:style w:type="table" w:styleId="167">
+  <w:style w:type="table" w:styleId="810">
     <w:name w:val="Bordered - Accent 2"/>
-    <w:basedOn w:val="650"/>
+    <w:basedOn w:val="835"/>
     <w:uiPriority w:val="99"/>
     <w:pPr>
       <w:spacing w:after="0" w:line="240" w:lineRule="auto"/>
@@ -12204,9 +12194,9 @@
       </w:tcPr>
     </w:tblStylePr>
   </w:style>
-  <w:style w:type="table" w:styleId="168">
+  <w:style w:type="table" w:styleId="811">
     <w:name w:val="Bordered - Accent 3"/>
-    <w:basedOn w:val="650"/>
+    <w:basedOn w:val="835"/>
     <w:uiPriority w:val="99"/>
     <w:pPr>
       <w:spacing w:after="0" w:line="240" w:lineRule="auto"/>
@@ -12283,9 +12273,9 @@
       </w:tcPr>
     </w:tblStylePr>
   </w:style>
-  <w:style w:type="table" w:styleId="169">
+  <w:style w:type="table" w:styleId="812">
     <w:name w:val="Bordered - Accent 4"/>
-    <w:basedOn w:val="650"/>
+    <w:basedOn w:val="835"/>
     <w:uiPriority w:val="99"/>
     <w:pPr>
       <w:spacing w:after="0" w:line="240" w:lineRule="auto"/>
@@ -12362,9 +12352,9 @@
       </w:tcPr>
     </w:tblStylePr>
   </w:style>
-  <w:style w:type="table" w:styleId="170">
+  <w:style w:type="table" w:styleId="813">
     <w:name w:val="Bordered - Accent 5"/>
-    <w:basedOn w:val="650"/>
+    <w:basedOn w:val="835"/>
     <w:uiPriority w:val="99"/>
     <w:pPr>
       <w:spacing w:after="0" w:line="240" w:lineRule="auto"/>
@@ -12441,9 +12431,9 @@
       </w:tcPr>
     </w:tblStylePr>
   </w:style>
-  <w:style w:type="table" w:styleId="171">
+  <w:style w:type="table" w:styleId="814">
     <w:name w:val="Bordered - Accent 6"/>
-    <w:basedOn w:val="650"/>
+    <w:basedOn w:val="835"/>
     <w:uiPriority w:val="99"/>
     <w:pPr>
       <w:spacing w:after="0" w:line="240" w:lineRule="auto"/>
@@ -12520,7 +12510,7 @@
       </w:tcPr>
     </w:tblStylePr>
   </w:style>
-  <w:style w:type="character" w:styleId="172">
+  <w:style w:type="character" w:styleId="815">
     <w:name w:val="Hyperlink"/>
     <w:uiPriority w:val="99"/>
     <w:unhideWhenUsed/>
@@ -12529,10 +12519,10 @@
       <w:u w:val="single"/>
     </w:rPr>
   </w:style>
-  <w:style w:type="paragraph" w:styleId="173">
+  <w:style w:type="paragraph" w:styleId="816">
     <w:name w:val="footnote text"/>
-    <w:basedOn w:val="648"/>
-    <w:link w:val="174"/>
+    <w:basedOn w:val="833"/>
+    <w:link w:val="817"/>
     <w:uiPriority w:val="99"/>
     <w:semiHidden/>
     <w:unhideWhenUsed/>
@@ -12543,27 +12533,27 @@
       <w:sz w:val="18"/>
     </w:rPr>
   </w:style>
-  <w:style w:type="character" w:styleId="174">
+  <w:style w:type="character" w:styleId="817">
     <w:name w:val="Footnote Text Char"/>
-    <w:link w:val="173"/>
+    <w:link w:val="816"/>
     <w:uiPriority w:val="99"/>
     <w:rPr>
       <w:sz w:val="18"/>
     </w:rPr>
   </w:style>
-  <w:style w:type="character" w:styleId="175">
+  <w:style w:type="character" w:styleId="818">
     <w:name w:val="footnote reference"/>
-    <w:basedOn w:val="649"/>
+    <w:basedOn w:val="834"/>
     <w:uiPriority w:val="99"/>
     <w:unhideWhenUsed/>
     <w:rPr>
       <w:vertAlign w:val="superscript"/>
     </w:rPr>
   </w:style>
-  <w:style w:type="paragraph" w:styleId="176">
+  <w:style w:type="paragraph" w:styleId="819">
     <w:name w:val="endnote text"/>
-    <w:basedOn w:val="648"/>
-    <w:link w:val="177"/>
+    <w:basedOn w:val="833"/>
+    <w:link w:val="820"/>
     <w:uiPriority w:val="99"/>
     <w:semiHidden/>
     <w:unhideWhenUsed/>
@@ -12574,17 +12564,17 @@
       <w:sz w:val="20"/>
     </w:rPr>
   </w:style>
-  <w:style w:type="character" w:styleId="177">
+  <w:style w:type="character" w:styleId="820">
     <w:name w:val="Endnote Text Char"/>
-    <w:link w:val="176"/>
+    <w:link w:val="819"/>
     <w:uiPriority w:val="99"/>
     <w:rPr>
       <w:sz w:val="20"/>
     </w:rPr>
   </w:style>
-  <w:style w:type="character" w:styleId="178">
+  <w:style w:type="character" w:styleId="821">
     <w:name w:val="endnote reference"/>
-    <w:basedOn w:val="649"/>
+    <w:basedOn w:val="834"/>
     <w:uiPriority w:val="99"/>
     <w:semiHidden/>
     <w:unhideWhenUsed/>
@@ -12592,10 +12582,10 @@
       <w:vertAlign w:val="superscript"/>
     </w:rPr>
   </w:style>
-  <w:style w:type="paragraph" w:styleId="179">
+  <w:style w:type="paragraph" w:styleId="822">
     <w:name w:val="toc 1"/>
-    <w:basedOn w:val="648"/>
-    <w:next w:val="648"/>
+    <w:basedOn w:val="833"/>
+    <w:next w:val="833"/>
     <w:uiPriority w:val="39"/>
     <w:unhideWhenUsed/>
     <w:pPr>
@@ -12603,10 +12593,10 @@
       <w:spacing w:after="57"/>
     </w:pPr>
   </w:style>
-  <w:style w:type="paragraph" w:styleId="180">
+  <w:style w:type="paragraph" w:styleId="823">
     <w:name w:val="toc 2"/>
-    <w:basedOn w:val="648"/>
-    <w:next w:val="648"/>
+    <w:basedOn w:val="833"/>
+    <w:next w:val="833"/>
     <w:uiPriority w:val="39"/>
     <w:unhideWhenUsed/>
     <w:pPr>
@@ -12614,10 +12604,10 @@
       <w:spacing w:after="57"/>
     </w:pPr>
   </w:style>
-  <w:style w:type="paragraph" w:styleId="181">
+  <w:style w:type="paragraph" w:styleId="824">
     <w:name w:val="toc 3"/>
-    <w:basedOn w:val="648"/>
-    <w:next w:val="648"/>
+    <w:basedOn w:val="833"/>
+    <w:next w:val="833"/>
     <w:uiPriority w:val="39"/>
     <w:unhideWhenUsed/>
     <w:pPr>
@@ -12625,10 +12615,10 @@
       <w:spacing w:after="57"/>
     </w:pPr>
   </w:style>
-  <w:style w:type="paragraph" w:styleId="182">
+  <w:style w:type="paragraph" w:styleId="825">
     <w:name w:val="toc 4"/>
-    <w:basedOn w:val="648"/>
-    <w:next w:val="648"/>
+    <w:basedOn w:val="833"/>
+    <w:next w:val="833"/>
     <w:uiPriority w:val="39"/>
     <w:unhideWhenUsed/>
     <w:pPr>
@@ -12636,10 +12626,10 @@
       <w:spacing w:after="57"/>
     </w:pPr>
   </w:style>
-  <w:style w:type="paragraph" w:styleId="183">
+  <w:style w:type="paragraph" w:styleId="826">
     <w:name w:val="toc 5"/>
-    <w:basedOn w:val="648"/>
-    <w:next w:val="648"/>
+    <w:basedOn w:val="833"/>
+    <w:next w:val="833"/>
     <w:uiPriority w:val="39"/>
     <w:unhideWhenUsed/>
     <w:pPr>
@@ -12647,10 +12637,10 @@
       <w:spacing w:after="57"/>
     </w:pPr>
   </w:style>
-  <w:style w:type="paragraph" w:styleId="184">
+  <w:style w:type="paragraph" w:styleId="827">
     <w:name w:val="toc 6"/>
-    <w:basedOn w:val="648"/>
-    <w:next w:val="648"/>
+    <w:basedOn w:val="833"/>
+    <w:next w:val="833"/>
     <w:uiPriority w:val="39"/>
     <w:unhideWhenUsed/>
     <w:pPr>
@@ -12658,10 +12648,10 @@
       <w:spacing w:after="57"/>
     </w:pPr>
   </w:style>
-  <w:style w:type="paragraph" w:styleId="185">
+  <w:style w:type="paragraph" w:styleId="828">
     <w:name w:val="toc 7"/>
-    <w:basedOn w:val="648"/>
-    <w:next w:val="648"/>
+    <w:basedOn w:val="833"/>
+    <w:next w:val="833"/>
     <w:uiPriority w:val="39"/>
     <w:unhideWhenUsed/>
     <w:pPr>
@@ -12669,10 +12659,10 @@
       <w:spacing w:after="57"/>
     </w:pPr>
   </w:style>
-  <w:style w:type="paragraph" w:styleId="186">
+  <w:style w:type="paragraph" w:styleId="829">
     <w:name w:val="toc 8"/>
-    <w:basedOn w:val="648"/>
-    <w:next w:val="648"/>
+    <w:basedOn w:val="833"/>
+    <w:next w:val="833"/>
     <w:uiPriority w:val="39"/>
     <w:unhideWhenUsed/>
     <w:pPr>
@@ -12680,10 +12670,10 @@
       <w:spacing w:after="57"/>
     </w:pPr>
   </w:style>
-  <w:style w:type="paragraph" w:styleId="187">
+  <w:style w:type="paragraph" w:styleId="830">
     <w:name w:val="toc 9"/>
-    <w:basedOn w:val="648"/>
-    <w:next w:val="648"/>
+    <w:basedOn w:val="833"/>
+    <w:next w:val="833"/>
     <w:uiPriority w:val="39"/>
     <w:unhideWhenUsed/>
     <w:pPr>
@@ -12691,32 +12681,32 @@
       <w:spacing w:after="57"/>
     </w:pPr>
   </w:style>
-  <w:style w:type="paragraph" w:styleId="188">
+  <w:style w:type="paragraph" w:styleId="831">
     <w:name w:val="TOC Heading"/>
     <w:uiPriority w:val="39"/>
     <w:unhideWhenUsed/>
   </w:style>
-  <w:style w:type="paragraph" w:styleId="189">
+  <w:style w:type="paragraph" w:styleId="832">
     <w:name w:val="table of figures"/>
-    <w:basedOn w:val="648"/>
-    <w:next w:val="648"/>
+    <w:basedOn w:val="833"/>
+    <w:next w:val="833"/>
     <w:uiPriority w:val="99"/>
     <w:unhideWhenUsed/>
     <w:pPr>
       <w:spacing w:after="0" w:afterAutospacing="0"/>
     </w:pPr>
   </w:style>
-  <w:style w:type="paragraph" w:styleId="648" w:default="1">
+  <w:style w:type="paragraph" w:styleId="833" w:default="1">
     <w:name w:val="Normal"/>
     <w:qFormat/>
   </w:style>
-  <w:style w:type="character" w:styleId="649" w:default="1">
+  <w:style w:type="character" w:styleId="834" w:default="1">
     <w:name w:val="Default Paragraph Font"/>
     <w:uiPriority w:val="1"/>
     <w:semiHidden/>
     <w:unhideWhenUsed/>
   </w:style>
-  <w:style w:type="table" w:styleId="650" w:default="1">
+  <w:style w:type="table" w:styleId="835" w:default="1">
     <w:name w:val="Normal Table"/>
     <w:uiPriority w:val="99"/>
     <w:semiHidden/>
@@ -12731,16 +12721,16 @@
       </w:tblCellMar>
     </w:tblPr>
   </w:style>
-  <w:style w:type="numbering" w:styleId="651" w:default="1">
+  <w:style w:type="numbering" w:styleId="836" w:default="1">
     <w:name w:val="No List"/>
     <w:uiPriority w:val="99"/>
     <w:semiHidden/>
     <w:unhideWhenUsed/>
   </w:style>
-  <w:style w:type="paragraph" w:styleId="652">
+  <w:style w:type="paragraph" w:styleId="837">
     <w:name w:val="Header"/>
-    <w:basedOn w:val="648"/>
-    <w:link w:val="653"/>
+    <w:basedOn w:val="833"/>
+    <w:link w:val="838"/>
     <w:uiPriority w:val="99"/>
     <w:unhideWhenUsed/>
     <w:pPr>
@@ -12751,16 +12741,16 @@
       </w:tabs>
     </w:pPr>
   </w:style>
-  <w:style w:type="character" w:styleId="653" w:customStyle="1">
+  <w:style w:type="character" w:styleId="838" w:customStyle="1">
     <w:name w:val="Kopfzeile Zchn"/>
-    <w:basedOn w:val="649"/>
-    <w:link w:val="652"/>
-    <w:uiPriority w:val="99"/>
-  </w:style>
-  <w:style w:type="paragraph" w:styleId="654">
+    <w:basedOn w:val="834"/>
+    <w:link w:val="837"/>
+    <w:uiPriority w:val="99"/>
+  </w:style>
+  <w:style w:type="paragraph" w:styleId="839">
     <w:name w:val="Footer"/>
-    <w:basedOn w:val="648"/>
-    <w:link w:val="655"/>
+    <w:basedOn w:val="833"/>
+    <w:link w:val="840"/>
     <w:uiPriority w:val="99"/>
     <w:unhideWhenUsed/>
     <w:pPr>
@@ -12771,15 +12761,15 @@
       </w:tabs>
     </w:pPr>
   </w:style>
-  <w:style w:type="character" w:styleId="655" w:customStyle="1">
+  <w:style w:type="character" w:styleId="840" w:customStyle="1">
     <w:name w:val="Fußzeile Zchn"/>
-    <w:basedOn w:val="649"/>
-    <w:link w:val="654"/>
-    <w:uiPriority w:val="99"/>
-  </w:style>
-  <w:style w:type="paragraph" w:styleId="656">
+    <w:basedOn w:val="834"/>
+    <w:link w:val="839"/>
+    <w:uiPriority w:val="99"/>
+  </w:style>
+  <w:style w:type="paragraph" w:styleId="841">
     <w:name w:val="List Paragraph"/>
-    <w:basedOn w:val="648"/>
+    <w:basedOn w:val="833"/>
     <w:uiPriority w:val="34"/>
     <w:qFormat/>
     <w:pPr>

</xml_diff>